<commit_message>
dded some answers to reviewer comments
</commit_message>
<xml_diff>
--- a/Response_to_reviewer_comments.docx
+++ b/Response_to_reviewer_comments.docx
@@ -1,6 +1,6 @@
 
 <file path=word/document.xml><?xml version="1.0" encoding="utf-8"?>
-<w:document xmlns:ve="http://schemas.openxmlformats.org/markup-compatibility/2006" xmlns:o="urn:schemas-microsoft-com:office:office" xmlns:r="http://schemas.openxmlformats.org/officeDocument/2006/relationships" xmlns:m="http://schemas.openxmlformats.org/officeDocument/2006/math" xmlns:v="urn:schemas-microsoft-com:vml" xmlns:wp="http://schemas.openxmlformats.org/drawingml/2006/wordprocessingDrawing" xmlns:w10="urn:schemas-microsoft-com:office:word" xmlns:w="http://schemas.openxmlformats.org/wordprocessingml/2006/main" xmlns:wne="http://schemas.microsoft.com/office/word/2006/wordml">
+<w:document xmlns:wpc="http://schemas.microsoft.com/office/word/2010/wordprocessingCanvas" xmlns:cx="http://schemas.microsoft.com/office/drawing/2014/chartex" xmlns:cx1="http://schemas.microsoft.com/office/drawing/2015/9/8/chartex" xmlns:cx2="http://schemas.microsoft.com/office/drawing/2015/10/21/chartex" xmlns:cx3="http://schemas.microsoft.com/office/drawing/2016/5/9/chartex" xmlns:cx4="http://schemas.microsoft.com/office/drawing/2016/5/10/chartex" xmlns:cx5="http://schemas.microsoft.com/office/drawing/2016/5/11/chartex" xmlns:cx6="http://schemas.microsoft.com/office/drawing/2016/5/12/chartex" xmlns:cx7="http://schemas.microsoft.com/office/drawing/2016/5/13/chartex" xmlns:cx8="http://schemas.microsoft.com/office/drawing/2016/5/14/chartex" xmlns:mc="http://schemas.openxmlformats.org/markup-compatibility/2006" xmlns:aink="http://schemas.microsoft.com/office/drawing/2016/ink" xmlns:am3d="http://schemas.microsoft.com/office/drawing/2017/model3d" xmlns:o="urn:schemas-microsoft-com:office:office" xmlns:r="http://schemas.openxmlformats.org/officeDocument/2006/relationships" xmlns:m="http://schemas.openxmlformats.org/officeDocument/2006/math" xmlns:v="urn:schemas-microsoft-com:vml" xmlns:wp14="http://schemas.microsoft.com/office/word/2010/wordprocessingDrawing" xmlns:wp="http://schemas.openxmlformats.org/drawingml/2006/wordprocessingDrawing" xmlns:w10="urn:schemas-microsoft-com:office:word" xmlns:w="http://schemas.openxmlformats.org/wordprocessingml/2006/main" xmlns:w14="http://schemas.microsoft.com/office/word/2010/wordml" xmlns:w15="http://schemas.microsoft.com/office/word/2012/wordml" xmlns:w16cex="http://schemas.microsoft.com/office/word/2018/wordml/cex" xmlns:w16cid="http://schemas.microsoft.com/office/word/2016/wordml/cid" xmlns:w16="http://schemas.microsoft.com/office/word/2018/wordml" xmlns:w16sdtdh="http://schemas.microsoft.com/office/word/2020/wordml/sdtdatahash" xmlns:w16se="http://schemas.microsoft.com/office/word/2015/wordml/symex" xmlns:wpg="http://schemas.microsoft.com/office/word/2010/wordprocessingGroup" xmlns:wpi="http://schemas.microsoft.com/office/word/2010/wordprocessingInk" xmlns:wne="http://schemas.microsoft.com/office/word/2006/wordml" xmlns:wps="http://schemas.microsoft.com/office/word/2010/wordprocessingShape" mc:Ignorable="w14 w15 w16se w16cid w16 w16cex w16sdtdh wp14">
   <w:body>
     <w:p>
       <w:pPr>
@@ -93,44 +93,88 @@
           <w:szCs w:val="24"/>
           <w:shd w:val="clear" w:color="auto" w:fill="FFFFFF"/>
         </w:rPr>
-        <w:t>Dear Dr Juan Zuo,</w:t>
-      </w:r>
-      <w:r>
-        <w:rPr>
-          <w:rFonts w:ascii="Times New Roman" w:hAnsi="Times New Roman" w:cs="Times New Roman"/>
-          <w:color w:val="222222"/>
-          <w:sz w:val="24"/>
-          <w:szCs w:val="24"/>
-        </w:rPr>
-        <w:br/>
-      </w:r>
-      <w:r>
-        <w:rPr>
-          <w:rFonts w:ascii="Times New Roman" w:hAnsi="Times New Roman" w:cs="Times New Roman"/>
-          <w:color w:val="222222"/>
-          <w:sz w:val="24"/>
-          <w:szCs w:val="24"/>
-        </w:rPr>
-        <w:br/>
-      </w:r>
-      <w:r>
-        <w:rPr>
-          <w:rFonts w:ascii="Times New Roman" w:hAnsi="Times New Roman" w:cs="Times New Roman"/>
-          <w:color w:val="222222"/>
-          <w:sz w:val="24"/>
-          <w:szCs w:val="24"/>
-        </w:rPr>
-        <w:br/>
-      </w:r>
-      <w:r>
-        <w:rPr>
-          <w:rFonts w:ascii="Times New Roman" w:hAnsi="Times New Roman" w:cs="Times New Roman"/>
-          <w:color w:val="222222"/>
-          <w:sz w:val="24"/>
-          <w:szCs w:val="24"/>
-          <w:shd w:val="clear" w:color="auto" w:fill="FFFFFF"/>
-        </w:rPr>
-        <w:t>Thank you for submitting the revised version of your manuscript. We have assessed your revision and while it is much improved, there are still several points that need to be addressed. As you will see below, one of the reviewers is satisfied with the changes you have made, whereas the other has made some helpful suggestions to further improve your paper. We ask that you address all of the points raised and provide a point-by-point account of how this has been done. The reviewer and Associate Editor comments are included below my signature.</w:t>
+        <w:t xml:space="preserve">Dear Dr Juan </w:t>
+      </w:r>
+      <w:proofErr w:type="spellStart"/>
+      <w:r>
+        <w:rPr>
+          <w:rFonts w:ascii="Times New Roman" w:hAnsi="Times New Roman" w:cs="Times New Roman"/>
+          <w:color w:val="222222"/>
+          <w:sz w:val="24"/>
+          <w:szCs w:val="24"/>
+          <w:shd w:val="clear" w:color="auto" w:fill="FFFFFF"/>
+        </w:rPr>
+        <w:t>Zuo</w:t>
+      </w:r>
+      <w:proofErr w:type="spellEnd"/>
+      <w:r>
+        <w:rPr>
+          <w:rFonts w:ascii="Times New Roman" w:hAnsi="Times New Roman" w:cs="Times New Roman"/>
+          <w:color w:val="222222"/>
+          <w:sz w:val="24"/>
+          <w:szCs w:val="24"/>
+          <w:shd w:val="clear" w:color="auto" w:fill="FFFFFF"/>
+        </w:rPr>
+        <w:t>,</w:t>
+      </w:r>
+      <w:r>
+        <w:rPr>
+          <w:rFonts w:ascii="Times New Roman" w:hAnsi="Times New Roman" w:cs="Times New Roman"/>
+          <w:color w:val="222222"/>
+          <w:sz w:val="24"/>
+          <w:szCs w:val="24"/>
+        </w:rPr>
+        <w:br/>
+      </w:r>
+      <w:r>
+        <w:rPr>
+          <w:rFonts w:ascii="Times New Roman" w:hAnsi="Times New Roman" w:cs="Times New Roman"/>
+          <w:color w:val="222222"/>
+          <w:sz w:val="24"/>
+          <w:szCs w:val="24"/>
+        </w:rPr>
+        <w:br/>
+      </w:r>
+      <w:r>
+        <w:rPr>
+          <w:rFonts w:ascii="Times New Roman" w:hAnsi="Times New Roman" w:cs="Times New Roman"/>
+          <w:color w:val="222222"/>
+          <w:sz w:val="24"/>
+          <w:szCs w:val="24"/>
+        </w:rPr>
+        <w:br/>
+      </w:r>
+      <w:r>
+        <w:rPr>
+          <w:rFonts w:ascii="Times New Roman" w:hAnsi="Times New Roman" w:cs="Times New Roman"/>
+          <w:color w:val="222222"/>
+          <w:sz w:val="24"/>
+          <w:szCs w:val="24"/>
+          <w:shd w:val="clear" w:color="auto" w:fill="FFFFFF"/>
+        </w:rPr>
+        <w:t xml:space="preserve">Thank you for submitting the revised version of your manuscript. We have assessed your revision and while it is much improved, there are still several points that need to be addressed. As you will see below, one of the reviewers is satisfied with the changes you have made, whereas the other has made some helpful suggestions to further improve your paper. We ask that you address </w:t>
+      </w:r>
+      <w:proofErr w:type="gramStart"/>
+      <w:r>
+        <w:rPr>
+          <w:rFonts w:ascii="Times New Roman" w:hAnsi="Times New Roman" w:cs="Times New Roman"/>
+          <w:color w:val="222222"/>
+          <w:sz w:val="24"/>
+          <w:szCs w:val="24"/>
+          <w:shd w:val="clear" w:color="auto" w:fill="FFFFFF"/>
+        </w:rPr>
+        <w:t>all of</w:t>
+      </w:r>
+      <w:proofErr w:type="gramEnd"/>
+      <w:r>
+        <w:rPr>
+          <w:rFonts w:ascii="Times New Roman" w:hAnsi="Times New Roman" w:cs="Times New Roman"/>
+          <w:color w:val="222222"/>
+          <w:sz w:val="24"/>
+          <w:szCs w:val="24"/>
+          <w:shd w:val="clear" w:color="auto" w:fill="FFFFFF"/>
+        </w:rPr>
+        <w:t xml:space="preserve"> the points raised and provide a point-by-point account of how this has been done. The reviewer and Associate Editor comments are included below my signature.</w:t>
       </w:r>
       <w:r>
         <w:rPr>
@@ -219,7 +263,7 @@
       <w:hyperlink r:id="rId6" w:tgtFrame="_blank" w:history="1">
         <w:r>
           <w:rPr>
-            <w:rStyle w:val="a5"/>
+            <w:rStyle w:val="Hyperlink"/>
             <w:rFonts w:ascii="Times New Roman" w:hAnsi="Times New Roman" w:cs="Times New Roman"/>
             <w:color w:val="1155CC"/>
             <w:sz w:val="24"/>
@@ -237,7 +281,29 @@
           <w:szCs w:val="24"/>
           <w:shd w:val="clear" w:color="auto" w:fill="FFFFFF"/>
         </w:rPr>
-        <w:t>. The submitting author has confirmed that all co-authors have the necessary rights to grant in the submission, including in light of each co-author’s funder policies. If any author’s funder has a policy that restricts which kinds of license they can sign, for example if the funder is a member of Coalition S, please make sure the submitting author is aware.</w:t>
+        <w:t xml:space="preserve">. The submitting author has confirmed that all co-authors have the necessary rights to grant in the submission, including </w:t>
+      </w:r>
+      <w:proofErr w:type="gramStart"/>
+      <w:r>
+        <w:rPr>
+          <w:rFonts w:ascii="Times New Roman" w:hAnsi="Times New Roman" w:cs="Times New Roman"/>
+          <w:color w:val="222222"/>
+          <w:sz w:val="24"/>
+          <w:szCs w:val="24"/>
+          <w:shd w:val="clear" w:color="auto" w:fill="FFFFFF"/>
+        </w:rPr>
+        <w:t>in light of</w:t>
+      </w:r>
+      <w:proofErr w:type="gramEnd"/>
+      <w:r>
+        <w:rPr>
+          <w:rFonts w:ascii="Times New Roman" w:hAnsi="Times New Roman" w:cs="Times New Roman"/>
+          <w:color w:val="222222"/>
+          <w:sz w:val="24"/>
+          <w:szCs w:val="24"/>
+          <w:shd w:val="clear" w:color="auto" w:fill="FFFFFF"/>
+        </w:rPr>
+        <w:t xml:space="preserve"> each co-author’s funder policies. If any author’s funder has a policy that restricts which kinds of license they can sign, for example if the funder is a member of Coalition S, please make sure the submitting author is aware.</w:t>
       </w:r>
       <w:r>
         <w:rPr>
@@ -270,7 +336,7 @@
       <w:hyperlink r:id="rId7" w:tgtFrame="_blank" w:history="1">
         <w:r>
           <w:rPr>
-            <w:rStyle w:val="a5"/>
+            <w:rStyle w:val="Hyperlink"/>
             <w:rFonts w:ascii="Times New Roman" w:hAnsi="Times New Roman" w:cs="Times New Roman"/>
             <w:color w:val="1155CC"/>
             <w:sz w:val="24"/>
@@ -316,7 +382,51 @@
           <w:szCs w:val="24"/>
           <w:shd w:val="clear" w:color="auto" w:fill="FFFFFF"/>
         </w:rPr>
-        <w:t>Effective with the 2021 volume, the Journal of Ecology will be published in an online-only format. No printed edition will be published. Should your article be accepted it will therefore appear online-only. All normal author benefits and services remain in place. Furthermore, there will be no cost to authors for the publication of colour images in the online-only edition. Please see the journal’s Author Guidelines for full details.</w:t>
+        <w:t xml:space="preserve">Effective with the 2021 volume, the Journal of Ecology will be published in an online-only format. No printed edition will be published. Should your article be </w:t>
+      </w:r>
+      <w:proofErr w:type="gramStart"/>
+      <w:r>
+        <w:rPr>
+          <w:rFonts w:ascii="Times New Roman" w:hAnsi="Times New Roman" w:cs="Times New Roman"/>
+          <w:color w:val="222222"/>
+          <w:sz w:val="24"/>
+          <w:szCs w:val="24"/>
+          <w:shd w:val="clear" w:color="auto" w:fill="FFFFFF"/>
+        </w:rPr>
+        <w:t>accepted</w:t>
+      </w:r>
+      <w:proofErr w:type="gramEnd"/>
+      <w:r>
+        <w:rPr>
+          <w:rFonts w:ascii="Times New Roman" w:hAnsi="Times New Roman" w:cs="Times New Roman"/>
+          <w:color w:val="222222"/>
+          <w:sz w:val="24"/>
+          <w:szCs w:val="24"/>
+          <w:shd w:val="clear" w:color="auto" w:fill="FFFFFF"/>
+        </w:rPr>
+        <w:t xml:space="preserve"> it will therefore appear online-only. All normal author benefits and services remain in place. Furthermore, there will be no cost to authors for the publication of </w:t>
+      </w:r>
+      <w:proofErr w:type="spellStart"/>
+      <w:r>
+        <w:rPr>
+          <w:rFonts w:ascii="Times New Roman" w:hAnsi="Times New Roman" w:cs="Times New Roman"/>
+          <w:color w:val="222222"/>
+          <w:sz w:val="24"/>
+          <w:szCs w:val="24"/>
+          <w:shd w:val="clear" w:color="auto" w:fill="FFFFFF"/>
+        </w:rPr>
+        <w:t>colour</w:t>
+      </w:r>
+      <w:proofErr w:type="spellEnd"/>
+      <w:r>
+        <w:rPr>
+          <w:rFonts w:ascii="Times New Roman" w:hAnsi="Times New Roman" w:cs="Times New Roman"/>
+          <w:color w:val="222222"/>
+          <w:sz w:val="24"/>
+          <w:szCs w:val="24"/>
+          <w:shd w:val="clear" w:color="auto" w:fill="FFFFFF"/>
+        </w:rPr>
+        <w:t xml:space="preserve"> images in the online-only edition. Please see the journal’s Author Guidelines for full details.</w:t>
       </w:r>
       <w:r>
         <w:rPr>
@@ -410,8 +520,20 @@
           <w:szCs w:val="24"/>
           <w:shd w:val="clear" w:color="auto" w:fill="FFFFFF"/>
         </w:rPr>
-        <w:t>Richard Bardgett</w:t>
-      </w:r>
+        <w:t xml:space="preserve">Richard </w:t>
+      </w:r>
+      <w:proofErr w:type="spellStart"/>
+      <w:r>
+        <w:rPr>
+          <w:rFonts w:ascii="Times New Roman" w:hAnsi="Times New Roman" w:cs="Times New Roman"/>
+          <w:color w:val="222222"/>
+          <w:sz w:val="24"/>
+          <w:szCs w:val="24"/>
+          <w:shd w:val="clear" w:color="auto" w:fill="FFFFFF"/>
+        </w:rPr>
+        <w:t>Bardgett</w:t>
+      </w:r>
+      <w:proofErr w:type="spellEnd"/>
       <w:r>
         <w:rPr>
           <w:rFonts w:ascii="Times New Roman" w:hAnsi="Times New Roman" w:cs="Times New Roman"/>
@@ -766,7 +888,51 @@
           <w:szCs w:val="24"/>
           <w:shd w:val="clear" w:color="auto" w:fill="FFFFFF"/>
         </w:rPr>
-        <w:t xml:space="preserve">This paper presents a quantitative analysis of results from litter mixture experiments with strong focuses on fauna-mediated non-additive litter mixing effects on litter mass loss. I find the topic interesting and timely, especially in view of the growing  attention paid to soil animals as potential drivers of soil biogeochemical processes. The authors adopted a meta-analytical approach to assess litter mixing effect size and to identify predictors. Comparisons of effect sizes for litter decomposition in coarse vs fine mesh bags were performed to test the hypothesis that fauna alters litter mixing effects on decomposition. The meta-analysis seems to be well-conducted and presented although I feel that some essential information are missing from the manuscript. My biggest concern is that the rationale for the study and working hypotheses lack </w:t>
+        <w:t xml:space="preserve">This paper presents a quantitative analysis of results from litter mixture experiments with strong focuses on fauna-mediated non-additive litter mixing effects on litter mass loss. I find the topic interesting and timely, especially in view of the </w:t>
+      </w:r>
+      <w:proofErr w:type="gramStart"/>
+      <w:r>
+        <w:rPr>
+          <w:rFonts w:ascii="Times New Roman" w:hAnsi="Times New Roman" w:cs="Times New Roman"/>
+          <w:color w:val="222222"/>
+          <w:sz w:val="24"/>
+          <w:szCs w:val="24"/>
+          <w:shd w:val="clear" w:color="auto" w:fill="FFFFFF"/>
+        </w:rPr>
+        <w:t>growing  attention</w:t>
+      </w:r>
+      <w:proofErr w:type="gramEnd"/>
+      <w:r>
+        <w:rPr>
+          <w:rFonts w:ascii="Times New Roman" w:hAnsi="Times New Roman" w:cs="Times New Roman"/>
+          <w:color w:val="222222"/>
+          <w:sz w:val="24"/>
+          <w:szCs w:val="24"/>
+          <w:shd w:val="clear" w:color="auto" w:fill="FFFFFF"/>
+        </w:rPr>
+        <w:t xml:space="preserve"> paid to soil animals as potential drivers of soil biogeochemical processes. The authors adopted a meta-analytical approach to assess litter mixing effect size and to identify predictors. Comparisons of effect sizes for litter decomposition in coarse vs fine mesh bags were performed to test the hypothesis that fauna alters litter mixing effects on decomposition. The meta-analysis seems to be well-conducted and presented although I feel that some essential information </w:t>
+      </w:r>
+      <w:proofErr w:type="gramStart"/>
+      <w:r>
+        <w:rPr>
+          <w:rFonts w:ascii="Times New Roman" w:hAnsi="Times New Roman" w:cs="Times New Roman"/>
+          <w:color w:val="222222"/>
+          <w:sz w:val="24"/>
+          <w:szCs w:val="24"/>
+          <w:shd w:val="clear" w:color="auto" w:fill="FFFFFF"/>
+        </w:rPr>
+        <w:t>are</w:t>
+      </w:r>
+      <w:proofErr w:type="gramEnd"/>
+      <w:r>
+        <w:rPr>
+          <w:rFonts w:ascii="Times New Roman" w:hAnsi="Times New Roman" w:cs="Times New Roman"/>
+          <w:color w:val="222222"/>
+          <w:sz w:val="24"/>
+          <w:szCs w:val="24"/>
+          <w:shd w:val="clear" w:color="auto" w:fill="FFFFFF"/>
+        </w:rPr>
+        <w:t xml:space="preserve"> missing from the manuscript. My biggest concern is that the rationale for the study and working hypotheses lack </w:t>
       </w:r>
       <w:r>
         <w:rPr>
@@ -777,7 +943,73 @@
           <w:shd w:val="clear" w:color="auto" w:fill="FFFFFF"/>
         </w:rPr>
         <w:lastRenderedPageBreak/>
-        <w:t>sufficient justifications based on ecological theory and empirical knowledge on litter diversity effects on decomposition and on the ecology of soil fauna. Based on what I know about the decomposition of litter mixtures and what the authors tell in the introduction, I do not get why we should expect that fauna promotes synergistic litter mixing effects on decomposition, notably in dry environments. This hypothesis is in line with a key result from this study; however, limited knowledge and ambiguous evidence of how invertebrates influence litter mixture decomposition should have led the authors to elaborate alternative hypotheses. For instance, Swan and Palmer (2006, Oecologia) found that aquatic detritivores led to antagonistic litter mixing effects on litter decomposition, possibly due to altered foraging behaviour. while effects of detritivores on litter mixture decomposition may actually differ between aquatic and terrestrial ecosystems, the underlying mechanism identified by these authors (i.e. preferential feeding) operates broadly, suggesting that terrestrial fauna, too, may hamper litter mixture decomposition. A more exhaustive review of the literature on the biology and ecology of soil fauna may lead the authors to identify other plausible mechanisms underpinning the interaction between climatic conditions (precipitation) and faunal effect on decomposition. For instance, it is unclear to me whether inconsistent faunal effects on nonadditive decomposition in wet region is due to harsh environmental conditions that make fauna less efficient at using diverse resources or to faunal community structure and composition that are different from other drier regions.</w:t>
+        <w:t xml:space="preserve">sufficient justifications based on ecological theory and empirical knowledge on litter diversity effects on decomposition and on the ecology of soil fauna. Based on what I know about the decomposition of litter mixtures and what the authors tell in the introduction, I do not get why we should expect that fauna promotes synergistic litter mixing effects on decomposition, notably in dry environments. This hypothesis is in line with a key result from this study; however, limited knowledge and ambiguous evidence of how invertebrates influence litter mixture decomposition should have led the authors to elaborate alternative hypotheses. For instance, Swan and Palmer (2006, </w:t>
+      </w:r>
+      <w:proofErr w:type="spellStart"/>
+      <w:r>
+        <w:rPr>
+          <w:rFonts w:ascii="Times New Roman" w:hAnsi="Times New Roman" w:cs="Times New Roman"/>
+          <w:color w:val="222222"/>
+          <w:sz w:val="24"/>
+          <w:szCs w:val="24"/>
+          <w:shd w:val="clear" w:color="auto" w:fill="FFFFFF"/>
+        </w:rPr>
+        <w:t>Oecologia</w:t>
+      </w:r>
+      <w:proofErr w:type="spellEnd"/>
+      <w:r>
+        <w:rPr>
+          <w:rFonts w:ascii="Times New Roman" w:hAnsi="Times New Roman" w:cs="Times New Roman"/>
+          <w:color w:val="222222"/>
+          <w:sz w:val="24"/>
+          <w:szCs w:val="24"/>
+          <w:shd w:val="clear" w:color="auto" w:fill="FFFFFF"/>
+        </w:rPr>
+        <w:t xml:space="preserve">) found that aquatic detritivores led to antagonistic litter mixing effects on litter decomposition, possibly due to altered foraging </w:t>
+      </w:r>
+      <w:proofErr w:type="spellStart"/>
+      <w:r>
+        <w:rPr>
+          <w:rFonts w:ascii="Times New Roman" w:hAnsi="Times New Roman" w:cs="Times New Roman"/>
+          <w:color w:val="222222"/>
+          <w:sz w:val="24"/>
+          <w:szCs w:val="24"/>
+          <w:shd w:val="clear" w:color="auto" w:fill="FFFFFF"/>
+        </w:rPr>
+        <w:t>behaviour</w:t>
+      </w:r>
+      <w:proofErr w:type="spellEnd"/>
+      <w:r>
+        <w:rPr>
+          <w:rFonts w:ascii="Times New Roman" w:hAnsi="Times New Roman" w:cs="Times New Roman"/>
+          <w:color w:val="222222"/>
+          <w:sz w:val="24"/>
+          <w:szCs w:val="24"/>
+          <w:shd w:val="clear" w:color="auto" w:fill="FFFFFF"/>
+        </w:rPr>
+        <w:t>. while effects of detritivores on litter mixture decomposition may actually differ between aquatic and terrestrial ecosystems, the underlying mechanism identified by these authors (</w:t>
+      </w:r>
+      <w:proofErr w:type="gramStart"/>
+      <w:r>
+        <w:rPr>
+          <w:rFonts w:ascii="Times New Roman" w:hAnsi="Times New Roman" w:cs="Times New Roman"/>
+          <w:color w:val="222222"/>
+          <w:sz w:val="24"/>
+          <w:szCs w:val="24"/>
+          <w:shd w:val="clear" w:color="auto" w:fill="FFFFFF"/>
+        </w:rPr>
+        <w:t>i.e.</w:t>
+      </w:r>
+      <w:proofErr w:type="gramEnd"/>
+      <w:r>
+        <w:rPr>
+          <w:rFonts w:ascii="Times New Roman" w:hAnsi="Times New Roman" w:cs="Times New Roman"/>
+          <w:color w:val="222222"/>
+          <w:sz w:val="24"/>
+          <w:szCs w:val="24"/>
+          <w:shd w:val="clear" w:color="auto" w:fill="FFFFFF"/>
+        </w:rPr>
+        <w:t xml:space="preserve"> preferential feeding) operates broadly, suggesting that terrestrial fauna, too, may hamper litter mixture decomposition. A more exhaustive review of the literature on the biology and ecology of soil fauna may lead the authors to identify other plausible mechanisms underpinning the interaction between climatic conditions (precipitation) and faunal effect on decomposition. For instance, it is unclear to me whether inconsistent faunal effects on nonadditive decomposition in wet region is due to harsh environmental conditions that make fauna less efficient at using diverse resources or to faunal community structure and composition that are different from other drier regions.</w:t>
       </w:r>
       <w:r>
         <w:rPr>
@@ -828,142 +1060,457 @@
       </w:r>
       <w:r>
         <w:rPr>
-          <w:rFonts w:ascii="Times New Roman" w:hAnsi="Times New Roman" w:cs="Times New Roman"/>
-          <w:color w:val="222222"/>
-          <w:sz w:val="24"/>
-          <w:szCs w:val="24"/>
-        </w:rPr>
-        <w:br/>
-      </w:r>
-      <w:r>
-        <w:rPr>
-          <w:rFonts w:ascii="Times New Roman" w:hAnsi="Times New Roman" w:cs="Times New Roman"/>
-          <w:color w:val="222222"/>
-          <w:sz w:val="24"/>
-          <w:szCs w:val="24"/>
-          <w:shd w:val="clear" w:color="auto" w:fill="FFFFFF"/>
-        </w:rPr>
-        <w:t>l.75-78: it is also conceivable that translocation of deterrent compounds (e.g. phenolics) from one litter species to others reduces litter decomposition. Therefore, it is not fully correct to state that dissimilarity leads to synergies. In general, I find the authors do not sufficiently present mechanisms that likely cause negative diversity effects.</w:t>
-      </w:r>
-      <w:r>
-        <w:rPr>
-          <w:rFonts w:ascii="Times New Roman" w:hAnsi="Times New Roman" w:cs="Times New Roman"/>
-          <w:color w:val="222222"/>
-          <w:sz w:val="24"/>
-          <w:szCs w:val="24"/>
-        </w:rPr>
-        <w:br/>
-      </w:r>
-      <w:r>
-        <w:rPr>
-          <w:rFonts w:ascii="Times New Roman" w:hAnsi="Times New Roman" w:cs="Times New Roman"/>
-          <w:color w:val="222222"/>
-          <w:sz w:val="24"/>
-          <w:szCs w:val="24"/>
-        </w:rPr>
-        <w:br/>
-      </w:r>
-      <w:r>
-        <w:rPr>
-          <w:rFonts w:ascii="Times New Roman" w:hAnsi="Times New Roman" w:cs="Times New Roman"/>
-          <w:color w:val="222222"/>
-          <w:sz w:val="24"/>
-          <w:szCs w:val="24"/>
-          <w:shd w:val="clear" w:color="auto" w:fill="FFFFFF"/>
-        </w:rPr>
-        <w:t>l.119-121. I do not agree with this statement. It is pretty clear from previous studies, including former meta-analyses, that nonadditive litter mixing effects on decomposition are idiosyncratic with regard to the number of leaf species/genotypes in mixtures.</w:t>
-      </w:r>
-      <w:r>
-        <w:rPr>
-          <w:rFonts w:ascii="Times New Roman" w:hAnsi="Times New Roman" w:cs="Times New Roman"/>
-          <w:color w:val="222222"/>
-          <w:sz w:val="24"/>
-          <w:szCs w:val="24"/>
-        </w:rPr>
-        <w:br/>
-      </w:r>
-      <w:r>
-        <w:rPr>
-          <w:rFonts w:ascii="Times New Roman" w:hAnsi="Times New Roman" w:cs="Times New Roman"/>
-          <w:color w:val="222222"/>
-          <w:sz w:val="24"/>
-          <w:szCs w:val="24"/>
-        </w:rPr>
-        <w:br/>
-      </w:r>
-      <w:r>
-        <w:rPr>
-          <w:rFonts w:ascii="Times New Roman" w:hAnsi="Times New Roman" w:cs="Times New Roman"/>
-          <w:color w:val="222222"/>
-          <w:sz w:val="24"/>
-          <w:szCs w:val="24"/>
-          <w:shd w:val="clear" w:color="auto" w:fill="FFFFFF"/>
-        </w:rPr>
-        <w:t>l.122-124. it is not crystal clear why apparent inconsistent findings from previous studies arose because of soil fauna. Do the authors mean that soil fauna contributed to litter decomposition to variable extent across studies (e.g. some studies used fine mesh litter bags whereas others relied on coarse mesh bags)?</w:t>
-      </w:r>
-      <w:r>
-        <w:rPr>
-          <w:rFonts w:ascii="Times New Roman" w:hAnsi="Times New Roman" w:cs="Times New Roman"/>
-          <w:color w:val="222222"/>
-          <w:sz w:val="24"/>
-          <w:szCs w:val="24"/>
-        </w:rPr>
-        <w:br/>
-      </w:r>
-      <w:r>
-        <w:rPr>
-          <w:rFonts w:ascii="Times New Roman" w:hAnsi="Times New Roman" w:cs="Times New Roman"/>
-          <w:color w:val="222222"/>
-          <w:sz w:val="24"/>
-          <w:szCs w:val="24"/>
+          <w:rFonts w:ascii="Arial" w:hAnsi="Arial" w:cs="Arial"/>
+          <w:color w:val="222222"/>
+        </w:rPr>
+        <w:t>&gt;&gt;&gt;</w:t>
+      </w:r>
+      <w:r>
+        <w:rPr>
+          <w:rFonts w:ascii="Arial" w:hAnsi="Arial" w:cs="Arial"/>
+          <w:color w:val="4F81BD" w:themeColor="accent1"/>
+        </w:rPr>
+        <w:t xml:space="preserve">Thank you for taking your time to go through the manuscript and offering constructive comments. We have incorporated your suggestions and comments in our new version of the manuscript. We have addressed the questions you raised and have included the papers the papers you suggested in our manuscript. </w:t>
+      </w:r>
+      <w:r>
+        <w:rPr>
+          <w:rFonts w:ascii="Arial" w:hAnsi="Arial" w:cs="Arial"/>
+          <w:color w:val="222222"/>
+        </w:rPr>
+        <w:br/>
+      </w:r>
+      <w:r>
+        <w:rPr>
+          <w:rFonts w:ascii="Times New Roman" w:hAnsi="Times New Roman" w:cs="Times New Roman"/>
+          <w:color w:val="222222"/>
+          <w:sz w:val="24"/>
+          <w:szCs w:val="24"/>
+        </w:rPr>
+        <w:br/>
+      </w:r>
+      <w:r>
+        <w:rPr>
+          <w:rFonts w:ascii="Times New Roman" w:hAnsi="Times New Roman" w:cs="Times New Roman"/>
+          <w:color w:val="222222"/>
+          <w:sz w:val="24"/>
+          <w:szCs w:val="24"/>
+          <w:shd w:val="clear" w:color="auto" w:fill="FFFFFF"/>
+        </w:rPr>
+        <w:t>l.75-78: it is also conceivable that translocation of deterrent compounds (</w:t>
+      </w:r>
+      <w:proofErr w:type="gramStart"/>
+      <w:r>
+        <w:rPr>
+          <w:rFonts w:ascii="Times New Roman" w:hAnsi="Times New Roman" w:cs="Times New Roman"/>
+          <w:color w:val="222222"/>
+          <w:sz w:val="24"/>
+          <w:szCs w:val="24"/>
+          <w:shd w:val="clear" w:color="auto" w:fill="FFFFFF"/>
+        </w:rPr>
+        <w:t>e.g.</w:t>
+      </w:r>
+      <w:proofErr w:type="gramEnd"/>
+      <w:r>
+        <w:rPr>
+          <w:rFonts w:ascii="Times New Roman" w:hAnsi="Times New Roman" w:cs="Times New Roman"/>
+          <w:color w:val="222222"/>
+          <w:sz w:val="24"/>
+          <w:szCs w:val="24"/>
+          <w:shd w:val="clear" w:color="auto" w:fill="FFFFFF"/>
+        </w:rPr>
+        <w:t xml:space="preserve"> phenolics) from one litter species to others reduces litter decomposition. Therefore, it is not fully correct to state that dissimilarity leads to synergies. In general, I find the authors do not sufficiently present mechanisms that likely cause negative diversity effects.</w:t>
+      </w:r>
+      <w:r>
+        <w:rPr>
+          <w:rFonts w:ascii="Times New Roman" w:hAnsi="Times New Roman" w:cs="Times New Roman"/>
+          <w:color w:val="222222"/>
+          <w:sz w:val="24"/>
+          <w:szCs w:val="24"/>
+        </w:rPr>
+        <w:br/>
+      </w:r>
+      <w:r>
+        <w:rPr>
+          <w:rFonts w:ascii="Arial" w:hAnsi="Arial" w:cs="Arial"/>
+          <w:color w:val="222222"/>
+        </w:rPr>
+        <w:t xml:space="preserve">&gt;&gt;&gt; </w:t>
+      </w:r>
+      <w:r>
+        <w:rPr>
+          <w:rFonts w:ascii="Arial" w:hAnsi="Arial" w:cs="Arial"/>
+          <w:color w:val="4F81BD" w:themeColor="accent1"/>
+        </w:rPr>
+        <w:t xml:space="preserve">We acknowledge that this is a possibility in litter mixtures and the </w:t>
+      </w:r>
+      <w:r>
+        <w:rPr>
+          <w:rFonts w:ascii="Arial" w:hAnsi="Arial" w:cs="Arial"/>
+          <w:color w:val="4F81BD" w:themeColor="accent1"/>
+          <w:shd w:val="clear" w:color="auto" w:fill="FFFFFF"/>
+        </w:rPr>
+        <w:t>translocation of deterrent compounds (</w:t>
+      </w:r>
+      <w:proofErr w:type="gramStart"/>
+      <w:r>
+        <w:rPr>
+          <w:rFonts w:ascii="Arial" w:hAnsi="Arial" w:cs="Arial"/>
+          <w:color w:val="4F81BD" w:themeColor="accent1"/>
+          <w:shd w:val="clear" w:color="auto" w:fill="FFFFFF"/>
+        </w:rPr>
+        <w:t>e.g.</w:t>
+      </w:r>
+      <w:proofErr w:type="gramEnd"/>
+      <w:r>
+        <w:rPr>
+          <w:rFonts w:ascii="Arial" w:hAnsi="Arial" w:cs="Arial"/>
+          <w:color w:val="4F81BD" w:themeColor="accent1"/>
+          <w:shd w:val="clear" w:color="auto" w:fill="FFFFFF"/>
+        </w:rPr>
+        <w:t xml:space="preserve"> phenolics) from one species to another could reduce litter decomposition. Here we acknowledge this by the statement “Such dissimilarity in litter mixtures is likely to boost litter mixture effects (but see </w:t>
+      </w:r>
+      <w:proofErr w:type="spellStart"/>
+      <w:r>
+        <w:rPr>
+          <w:rFonts w:ascii="Arial" w:hAnsi="Arial" w:cs="Arial"/>
+          <w:color w:val="4F81BD" w:themeColor="accent1"/>
+          <w:shd w:val="clear" w:color="auto" w:fill="FFFFFF"/>
+        </w:rPr>
+        <w:t>Hoorens</w:t>
+      </w:r>
+      <w:proofErr w:type="spellEnd"/>
+      <w:r>
+        <w:rPr>
+          <w:rFonts w:ascii="Arial" w:hAnsi="Arial" w:cs="Arial"/>
+          <w:color w:val="4F81BD" w:themeColor="accent1"/>
+          <w:shd w:val="clear" w:color="auto" w:fill="FFFFFF"/>
+        </w:rPr>
+        <w:t xml:space="preserve"> et al. 2003)”.</w:t>
+      </w:r>
+      <w:r>
+        <w:rPr>
+          <w:rFonts w:ascii="Arial" w:hAnsi="Arial" w:cs="Arial"/>
+          <w:color w:val="222222"/>
+        </w:rPr>
+        <w:br/>
+      </w:r>
+      <w:r>
+        <w:rPr>
+          <w:rFonts w:ascii="Times New Roman" w:hAnsi="Times New Roman" w:cs="Times New Roman"/>
+          <w:color w:val="222222"/>
+          <w:sz w:val="24"/>
+          <w:szCs w:val="24"/>
+        </w:rPr>
+        <w:br/>
+      </w:r>
+      <w:r>
+        <w:rPr>
+          <w:rFonts w:ascii="Times New Roman" w:hAnsi="Times New Roman" w:cs="Times New Roman"/>
+          <w:color w:val="222222"/>
+          <w:sz w:val="24"/>
+          <w:szCs w:val="24"/>
+          <w:shd w:val="clear" w:color="auto" w:fill="FFFFFF"/>
+        </w:rPr>
+        <w:t xml:space="preserve">l.119-121. I do not agree with this statement. It is </w:t>
+      </w:r>
+      <w:proofErr w:type="gramStart"/>
+      <w:r>
+        <w:rPr>
+          <w:rFonts w:ascii="Times New Roman" w:hAnsi="Times New Roman" w:cs="Times New Roman"/>
+          <w:color w:val="222222"/>
+          <w:sz w:val="24"/>
+          <w:szCs w:val="24"/>
+          <w:shd w:val="clear" w:color="auto" w:fill="FFFFFF"/>
+        </w:rPr>
+        <w:t>pretty clear</w:t>
+      </w:r>
+      <w:proofErr w:type="gramEnd"/>
+      <w:r>
+        <w:rPr>
+          <w:rFonts w:ascii="Times New Roman" w:hAnsi="Times New Roman" w:cs="Times New Roman"/>
+          <w:color w:val="222222"/>
+          <w:sz w:val="24"/>
+          <w:szCs w:val="24"/>
+          <w:shd w:val="clear" w:color="auto" w:fill="FFFFFF"/>
+        </w:rPr>
+        <w:t xml:space="preserve"> from previous studies, including </w:t>
+      </w:r>
+      <w:r>
+        <w:rPr>
+          <w:rFonts w:ascii="Times New Roman" w:hAnsi="Times New Roman" w:cs="Times New Roman"/>
+          <w:color w:val="222222"/>
+          <w:sz w:val="24"/>
+          <w:szCs w:val="24"/>
+          <w:shd w:val="clear" w:color="auto" w:fill="FFFFFF"/>
         </w:rPr>
         <w:lastRenderedPageBreak/>
-        <w:br/>
-      </w:r>
-      <w:r>
-        <w:rPr>
-          <w:rFonts w:ascii="Times New Roman" w:hAnsi="Times New Roman" w:cs="Times New Roman"/>
-          <w:color w:val="222222"/>
-          <w:sz w:val="24"/>
-          <w:szCs w:val="24"/>
-          <w:shd w:val="clear" w:color="auto" w:fill="FFFFFF"/>
-        </w:rPr>
-        <w:t>l.132-133. the authors’ names are not cited in the correct order. Hättenschwiler is the first author of that PNAS paper.</w:t>
-      </w:r>
-      <w:r>
-        <w:rPr>
-          <w:rFonts w:ascii="Times New Roman" w:hAnsi="Times New Roman" w:cs="Times New Roman"/>
-          <w:color w:val="222222"/>
-          <w:sz w:val="24"/>
-          <w:szCs w:val="24"/>
-        </w:rPr>
-        <w:br/>
-      </w:r>
-      <w:r>
-        <w:rPr>
-          <w:rFonts w:ascii="Times New Roman" w:hAnsi="Times New Roman" w:cs="Times New Roman"/>
-          <w:color w:val="222222"/>
-          <w:sz w:val="24"/>
-          <w:szCs w:val="24"/>
-        </w:rPr>
-        <w:br/>
-      </w:r>
-      <w:r>
-        <w:rPr>
-          <w:rFonts w:ascii="Times New Roman" w:hAnsi="Times New Roman" w:cs="Times New Roman"/>
-          <w:color w:val="222222"/>
-          <w:sz w:val="24"/>
-          <w:szCs w:val="24"/>
-          <w:shd w:val="clear" w:color="auto" w:fill="FFFFFF"/>
-        </w:rPr>
-        <w:t>l. 166-167. The citation “Chauvet, 1988” is not referenced in the bibliography at the end  of the paper. I am pretty sure I know this paper and, if my guess is right, I would say that it is not an appropriate citation here.</w:t>
-      </w:r>
-      <w:r>
-        <w:rPr>
-          <w:rFonts w:ascii="Times New Roman" w:hAnsi="Times New Roman" w:cs="Times New Roman"/>
-          <w:color w:val="222222"/>
-          <w:sz w:val="24"/>
-          <w:szCs w:val="24"/>
+        <w:t>former meta-analyses, that nonadditive litter mixing effects on decomposition are idiosyncratic with regard to the number of leaf species/genotypes in mixtures.</w:t>
+      </w:r>
+      <w:r>
+        <w:rPr>
+          <w:rFonts w:ascii="Times New Roman" w:hAnsi="Times New Roman" w:cs="Times New Roman"/>
+          <w:color w:val="222222"/>
+          <w:sz w:val="24"/>
+          <w:szCs w:val="24"/>
+        </w:rPr>
+        <w:br/>
+      </w:r>
+      <w:r>
+        <w:rPr>
+          <w:rFonts w:ascii="Arial" w:hAnsi="Arial" w:cs="Arial"/>
+          <w:color w:val="222222"/>
+        </w:rPr>
+        <w:t>&gt;&gt;&gt;</w:t>
+      </w:r>
+      <w:r>
+        <w:rPr>
+          <w:rFonts w:ascii="Arial" w:hAnsi="Arial" w:cs="Arial"/>
+          <w:color w:val="4F81BD" w:themeColor="accent1"/>
+        </w:rPr>
+        <w:t xml:space="preserve">Sorry for the confusion caused here. We meant that in light with the mechanistic hypothesis that have been brought forth by previous studies explaining the decomposition of litter mixtures it is still not possible to determine the direction of litter decomposition prior to the experiment. It could accelerate, </w:t>
+      </w:r>
+      <w:proofErr w:type="gramStart"/>
+      <w:r>
+        <w:rPr>
+          <w:rFonts w:ascii="Arial" w:hAnsi="Arial" w:cs="Arial"/>
+          <w:color w:val="4F81BD" w:themeColor="accent1"/>
+        </w:rPr>
+        <w:t>decelerate</w:t>
+      </w:r>
+      <w:proofErr w:type="gramEnd"/>
+      <w:r>
+        <w:rPr>
+          <w:rFonts w:ascii="Arial" w:hAnsi="Arial" w:cs="Arial"/>
+          <w:color w:val="4F81BD" w:themeColor="accent1"/>
+        </w:rPr>
+        <w:t xml:space="preserve"> or have no effect on decomposition. </w:t>
+      </w:r>
+      <w:r>
+        <w:rPr>
+          <w:rFonts w:ascii="Arial" w:hAnsi="Arial" w:cs="Arial"/>
+          <w:color w:val="222222"/>
+        </w:rPr>
+        <w:br/>
+      </w:r>
+      <w:r>
+        <w:rPr>
+          <w:rFonts w:ascii="Times New Roman" w:hAnsi="Times New Roman" w:cs="Times New Roman"/>
+          <w:color w:val="222222"/>
+          <w:sz w:val="24"/>
+          <w:szCs w:val="24"/>
+        </w:rPr>
+        <w:br/>
+      </w:r>
+      <w:r>
+        <w:rPr>
+          <w:rFonts w:ascii="Times New Roman" w:hAnsi="Times New Roman" w:cs="Times New Roman"/>
+          <w:color w:val="222222"/>
+          <w:sz w:val="24"/>
+          <w:szCs w:val="24"/>
+          <w:shd w:val="clear" w:color="auto" w:fill="FFFFFF"/>
+        </w:rPr>
+        <w:t>l.122-124. it is not crystal clear why apparent inconsistent findings from previous studies arose because of soil fauna. Do the authors mean that soil fauna contributed to litter decomposition to variable extent across studies (</w:t>
+      </w:r>
+      <w:proofErr w:type="gramStart"/>
+      <w:r>
+        <w:rPr>
+          <w:rFonts w:ascii="Times New Roman" w:hAnsi="Times New Roman" w:cs="Times New Roman"/>
+          <w:color w:val="222222"/>
+          <w:sz w:val="24"/>
+          <w:szCs w:val="24"/>
+          <w:shd w:val="clear" w:color="auto" w:fill="FFFFFF"/>
+        </w:rPr>
+        <w:t>e.g.</w:t>
+      </w:r>
+      <w:proofErr w:type="gramEnd"/>
+      <w:r>
+        <w:rPr>
+          <w:rFonts w:ascii="Times New Roman" w:hAnsi="Times New Roman" w:cs="Times New Roman"/>
+          <w:color w:val="222222"/>
+          <w:sz w:val="24"/>
+          <w:szCs w:val="24"/>
+          <w:shd w:val="clear" w:color="auto" w:fill="FFFFFF"/>
+        </w:rPr>
+        <w:t xml:space="preserve"> some studies used fine mesh litter bags whereas others relied on coarse mesh bags)?</w:t>
+      </w:r>
+      <w:r>
+        <w:rPr>
+          <w:rFonts w:ascii="Times New Roman" w:hAnsi="Times New Roman" w:cs="Times New Roman"/>
+          <w:color w:val="222222"/>
+          <w:sz w:val="24"/>
+          <w:szCs w:val="24"/>
+        </w:rPr>
+        <w:br/>
+      </w:r>
+      <w:r>
+        <w:rPr>
+          <w:rFonts w:ascii="Arial" w:hAnsi="Arial" w:cs="Arial"/>
+          <w:color w:val="222222"/>
+        </w:rPr>
+        <w:t>&gt;&gt;&gt;</w:t>
+      </w:r>
+      <w:r>
+        <w:rPr>
+          <w:rFonts w:ascii="Arial" w:hAnsi="Arial" w:cs="Arial"/>
+          <w:color w:val="4F81BD" w:themeColor="accent1"/>
+        </w:rPr>
+        <w:t>Here we meant to say that the inconsistent findings from previous studies could be as a result of not considering the effect of soil fauna on litter mixture decomposition. The exclusion of soil fauna by use of fine mesh size litterbags in some studies and inclusion of soil fauna by use of coarse mesh size litterbags in others could explain the observed discrepancies in the outcome of litter mixtures decomposition</w:t>
+      </w:r>
+      <w:r>
+        <w:rPr>
+          <w:rFonts w:ascii="Arial" w:hAnsi="Arial" w:cs="Arial"/>
+          <w:color w:val="222222"/>
+        </w:rPr>
+        <w:br/>
+      </w:r>
+      <w:r>
+        <w:rPr>
+          <w:rFonts w:ascii="Times New Roman" w:hAnsi="Times New Roman" w:cs="Times New Roman"/>
+          <w:color w:val="222222"/>
+          <w:sz w:val="24"/>
+          <w:szCs w:val="24"/>
+        </w:rPr>
+        <w:br/>
+      </w:r>
+      <w:r>
+        <w:rPr>
+          <w:rFonts w:ascii="Times New Roman" w:hAnsi="Times New Roman" w:cs="Times New Roman"/>
+          <w:color w:val="222222"/>
+          <w:sz w:val="24"/>
+          <w:szCs w:val="24"/>
+          <w:shd w:val="clear" w:color="auto" w:fill="FFFFFF"/>
+        </w:rPr>
+        <w:t xml:space="preserve">l.132-133. the authors’ names are not cited in the correct order. </w:t>
+      </w:r>
+      <w:proofErr w:type="spellStart"/>
+      <w:r>
+        <w:rPr>
+          <w:rFonts w:ascii="Times New Roman" w:hAnsi="Times New Roman" w:cs="Times New Roman"/>
+          <w:color w:val="222222"/>
+          <w:sz w:val="24"/>
+          <w:szCs w:val="24"/>
+          <w:shd w:val="clear" w:color="auto" w:fill="FFFFFF"/>
+        </w:rPr>
+        <w:t>Hättenschwiler</w:t>
+      </w:r>
+      <w:proofErr w:type="spellEnd"/>
+      <w:r>
+        <w:rPr>
+          <w:rFonts w:ascii="Times New Roman" w:hAnsi="Times New Roman" w:cs="Times New Roman"/>
+          <w:color w:val="222222"/>
+          <w:sz w:val="24"/>
+          <w:szCs w:val="24"/>
+          <w:shd w:val="clear" w:color="auto" w:fill="FFFFFF"/>
+        </w:rPr>
+        <w:t xml:space="preserve"> is the first author of that PNAS paper.</w:t>
+      </w:r>
+      <w:r>
+        <w:rPr>
+          <w:rFonts w:ascii="Times New Roman" w:hAnsi="Times New Roman" w:cs="Times New Roman"/>
+          <w:color w:val="222222"/>
+          <w:sz w:val="24"/>
+          <w:szCs w:val="24"/>
+        </w:rPr>
+        <w:br/>
+      </w:r>
+      <w:r>
+        <w:rPr>
+          <w:rFonts w:ascii="Arial" w:hAnsi="Arial" w:cs="Arial"/>
+          <w:color w:val="222222"/>
+        </w:rPr>
+        <w:t>&gt;&gt;&gt;</w:t>
+      </w:r>
+      <w:r>
+        <w:rPr>
+          <w:rFonts w:ascii="Arial" w:hAnsi="Arial" w:cs="Arial"/>
+          <w:color w:val="4F81BD" w:themeColor="accent1"/>
+        </w:rPr>
+        <w:t xml:space="preserve">Sorry for the wrong order of the authors in this citation. We have now corrected it to </w:t>
+      </w:r>
+      <w:r>
+        <w:rPr>
+          <w:rFonts w:ascii="Arial" w:hAnsi="Arial" w:cs="Arial"/>
+          <w:color w:val="4F81BD" w:themeColor="accent1"/>
+          <w:shd w:val="clear" w:color="auto" w:fill="FFFFFF"/>
+        </w:rPr>
+        <w:t>Haettenschweiler and Gasser 2005. See line #</w:t>
+      </w:r>
+      <w:r>
+        <w:rPr>
+          <w:rFonts w:ascii="Arial" w:hAnsi="Arial" w:cs="Arial"/>
+          <w:color w:val="222222"/>
+        </w:rPr>
+        <w:br/>
+      </w:r>
+      <w:r>
+        <w:rPr>
+          <w:rFonts w:ascii="Times New Roman" w:hAnsi="Times New Roman" w:cs="Times New Roman"/>
+          <w:color w:val="222222"/>
+          <w:sz w:val="24"/>
+          <w:szCs w:val="24"/>
+        </w:rPr>
+        <w:br/>
+      </w:r>
+      <w:r>
+        <w:rPr>
+          <w:rFonts w:ascii="Times New Roman" w:hAnsi="Times New Roman" w:cs="Times New Roman"/>
+          <w:color w:val="222222"/>
+          <w:sz w:val="24"/>
+          <w:szCs w:val="24"/>
+          <w:shd w:val="clear" w:color="auto" w:fill="FFFFFF"/>
+        </w:rPr>
+        <w:t xml:space="preserve">l. 166-167. The citation “Chauvet, 1988” is not referenced in the bibliography at the </w:t>
+      </w:r>
+      <w:proofErr w:type="gramStart"/>
+      <w:r>
+        <w:rPr>
+          <w:rFonts w:ascii="Times New Roman" w:hAnsi="Times New Roman" w:cs="Times New Roman"/>
+          <w:color w:val="222222"/>
+          <w:sz w:val="24"/>
+          <w:szCs w:val="24"/>
+          <w:shd w:val="clear" w:color="auto" w:fill="FFFFFF"/>
+        </w:rPr>
+        <w:t>end  of</w:t>
+      </w:r>
+      <w:proofErr w:type="gramEnd"/>
+      <w:r>
+        <w:rPr>
+          <w:rFonts w:ascii="Times New Roman" w:hAnsi="Times New Roman" w:cs="Times New Roman"/>
+          <w:color w:val="222222"/>
+          <w:sz w:val="24"/>
+          <w:szCs w:val="24"/>
+          <w:shd w:val="clear" w:color="auto" w:fill="FFFFFF"/>
+        </w:rPr>
+        <w:t xml:space="preserve"> the paper. I am pretty sure I know this paper and, if my guess is right, I would say that it is not an appropriate citation here.</w:t>
+      </w:r>
+      <w:r>
+        <w:rPr>
+          <w:rFonts w:ascii="Times New Roman" w:hAnsi="Times New Roman" w:cs="Times New Roman"/>
+          <w:color w:val="222222"/>
+          <w:sz w:val="24"/>
+          <w:szCs w:val="24"/>
+        </w:rPr>
+        <w:br/>
+      </w:r>
+      <w:r>
+        <w:rPr>
+          <w:rFonts w:ascii="Arial" w:hAnsi="Arial" w:cs="Arial"/>
+          <w:color w:val="4F81BD" w:themeColor="accent1"/>
+        </w:rPr>
+        <w:t xml:space="preserve">&gt;&gt;&gt;We have replaced “Chauvet, 1988” with ## and have included it in the </w:t>
+      </w:r>
+      <w:r>
+        <w:rPr>
+          <w:rFonts w:ascii="Arial" w:hAnsi="Arial" w:cs="Arial"/>
+          <w:color w:val="4F81BD" w:themeColor="accent1"/>
+          <w:shd w:val="clear" w:color="auto" w:fill="FFFFFF"/>
+        </w:rPr>
+        <w:t xml:space="preserve">bibliography at the end of the paper. </w:t>
+      </w:r>
+      <w:r>
+        <w:rPr>
+          <w:rFonts w:ascii="Arial" w:hAnsi="Arial" w:cs="Arial"/>
+          <w:color w:val="222222"/>
         </w:rPr>
         <w:br/>
       </w:r>
@@ -997,39 +1544,142 @@
       </w:r>
       <w:r>
         <w:rPr>
-          <w:rFonts w:ascii="Times New Roman" w:hAnsi="Times New Roman" w:cs="Times New Roman"/>
-          <w:color w:val="222222"/>
-          <w:sz w:val="24"/>
-          <w:szCs w:val="24"/>
-        </w:rPr>
-        <w:br/>
-      </w:r>
-      <w:r>
-        <w:rPr>
-          <w:rFonts w:ascii="Times New Roman" w:hAnsi="Times New Roman" w:cs="Times New Roman"/>
-          <w:color w:val="222222"/>
-          <w:sz w:val="24"/>
-          <w:szCs w:val="24"/>
-          <w:shd w:val="clear" w:color="auto" w:fill="FFFFFF"/>
-        </w:rPr>
-        <w:t>l.253-254 cf Eqn 3. I am wondering how the authors obtained standard deviation for expected mass loss for each litter species combination. In many studies, expected mass loss is calculated based mean values of litter mass loss in monoculture treatments and, therefore, standard deviation is often not reported.</w:t>
-      </w:r>
-      <w:r>
-        <w:rPr>
-          <w:rFonts w:ascii="Times New Roman" w:hAnsi="Times New Roman" w:cs="Times New Roman"/>
-          <w:color w:val="222222"/>
-          <w:sz w:val="24"/>
-          <w:szCs w:val="24"/>
-        </w:rPr>
-        <w:br/>
-      </w:r>
-      <w:r>
-        <w:rPr>
-          <w:rFonts w:ascii="Times New Roman" w:hAnsi="Times New Roman" w:cs="Times New Roman"/>
-          <w:color w:val="222222"/>
-          <w:sz w:val="24"/>
-          <w:szCs w:val="24"/>
-        </w:rPr>
+          <w:rFonts w:ascii="Arial" w:hAnsi="Arial" w:cs="Arial"/>
+          <w:color w:val="222222"/>
+        </w:rPr>
+        <w:t>&gt;&gt;&gt;</w:t>
+      </w:r>
+      <w:r>
+        <w:rPr>
+          <w:rFonts w:ascii="Arial" w:hAnsi="Arial" w:cs="Arial"/>
+          <w:color w:val="4F81BD" w:themeColor="accent1"/>
+        </w:rPr>
+        <w:t>Thank you for the observation. It was indeed a mistake that went unnoticed. We have now corrected this mistake and now the statement reads “</w:t>
+      </w:r>
+      <w:proofErr w:type="gramStart"/>
+      <w:r>
+        <w:rPr>
+          <w:rFonts w:ascii="Arial" w:hAnsi="Arial" w:cs="Arial"/>
+          <w:color w:val="4F81BD" w:themeColor="accent1"/>
+        </w:rPr>
+        <w:t>…..</w:t>
+      </w:r>
+      <w:proofErr w:type="gramEnd"/>
+      <w:r>
+        <w:rPr>
+          <w:rFonts w:ascii="Arial" w:hAnsi="Arial" w:cs="Arial"/>
+          <w:color w:val="4F81BD" w:themeColor="accent1"/>
+        </w:rPr>
+        <w:t xml:space="preserve"> fauna present (mesh size &gt;1 mm) and fauna (except microfauna) absent (mesh size &lt;1mm). See line#</w:t>
+      </w:r>
+      <w:r>
+        <w:rPr>
+          <w:rFonts w:ascii="Arial" w:hAnsi="Arial" w:cs="Arial"/>
+          <w:color w:val="222222"/>
+        </w:rPr>
+        <w:br/>
+      </w:r>
+      <w:r>
+        <w:rPr>
+          <w:rFonts w:ascii="Times New Roman" w:hAnsi="Times New Roman" w:cs="Times New Roman"/>
+          <w:color w:val="222222"/>
+          <w:sz w:val="24"/>
+          <w:szCs w:val="24"/>
+        </w:rPr>
+        <w:br/>
+      </w:r>
+      <w:r>
+        <w:rPr>
+          <w:rFonts w:ascii="Times New Roman" w:hAnsi="Times New Roman" w:cs="Times New Roman"/>
+          <w:color w:val="222222"/>
+          <w:sz w:val="24"/>
+          <w:szCs w:val="24"/>
+          <w:shd w:val="clear" w:color="auto" w:fill="FFFFFF"/>
+        </w:rPr>
+        <w:t xml:space="preserve">l.253-254 </w:t>
+      </w:r>
+      <w:proofErr w:type="spellStart"/>
+      <w:r>
+        <w:rPr>
+          <w:rFonts w:ascii="Times New Roman" w:hAnsi="Times New Roman" w:cs="Times New Roman"/>
+          <w:color w:val="222222"/>
+          <w:sz w:val="24"/>
+          <w:szCs w:val="24"/>
+          <w:shd w:val="clear" w:color="auto" w:fill="FFFFFF"/>
+        </w:rPr>
+        <w:t>cf</w:t>
+      </w:r>
+      <w:proofErr w:type="spellEnd"/>
+      <w:r>
+        <w:rPr>
+          <w:rFonts w:ascii="Times New Roman" w:hAnsi="Times New Roman" w:cs="Times New Roman"/>
+          <w:color w:val="222222"/>
+          <w:sz w:val="24"/>
+          <w:szCs w:val="24"/>
+          <w:shd w:val="clear" w:color="auto" w:fill="FFFFFF"/>
+        </w:rPr>
+        <w:t xml:space="preserve"> </w:t>
+      </w:r>
+      <w:proofErr w:type="spellStart"/>
+      <w:r>
+        <w:rPr>
+          <w:rFonts w:ascii="Times New Roman" w:hAnsi="Times New Roman" w:cs="Times New Roman"/>
+          <w:color w:val="222222"/>
+          <w:sz w:val="24"/>
+          <w:szCs w:val="24"/>
+          <w:shd w:val="clear" w:color="auto" w:fill="FFFFFF"/>
+        </w:rPr>
+        <w:t>Eqn</w:t>
+      </w:r>
+      <w:proofErr w:type="spellEnd"/>
+      <w:r>
+        <w:rPr>
+          <w:rFonts w:ascii="Times New Roman" w:hAnsi="Times New Roman" w:cs="Times New Roman"/>
+          <w:color w:val="222222"/>
+          <w:sz w:val="24"/>
+          <w:szCs w:val="24"/>
+          <w:shd w:val="clear" w:color="auto" w:fill="FFFFFF"/>
+        </w:rPr>
+        <w:t xml:space="preserve"> 3. I am wondering how the authors obtained standard deviation for expected mass loss for each litter species combination. In many studies, expected mass loss is calculated based mean values of litter mass loss in monoculture treatments and, therefore, standard deviation is often not reported.</w:t>
+      </w:r>
+      <w:r>
+        <w:rPr>
+          <w:rFonts w:ascii="Times New Roman" w:hAnsi="Times New Roman" w:cs="Times New Roman"/>
+          <w:color w:val="222222"/>
+          <w:sz w:val="24"/>
+          <w:szCs w:val="24"/>
+        </w:rPr>
+        <w:br/>
+      </w:r>
+      <w:r>
+        <w:rPr>
+          <w:rFonts w:ascii="Arial" w:hAnsi="Arial" w:cs="Arial"/>
+          <w:color w:val="222222"/>
+        </w:rPr>
+        <w:t>&gt;&gt;&gt;</w:t>
+      </w:r>
+      <w:r>
+        <w:rPr>
+          <w:rFonts w:ascii="Arial" w:hAnsi="Arial" w:cs="Arial"/>
+          <w:color w:val="4F81BD" w:themeColor="accent1"/>
+        </w:rPr>
+        <w:t>The mean mass loss of each single species litter was given together with the standard deviation or values that could be used to calculate the standard deviation. For the expected mass loss standard deviation, we calculated the pooled standard deviation (weighted average of standard deviations for more than one group).</w:t>
+      </w:r>
+      <w:r>
+        <w:rPr>
+          <w:rFonts w:ascii="Arial" w:hAnsi="Arial" w:cs="Arial"/>
+          <w:color w:val="222222"/>
+        </w:rPr>
+        <w:br/>
+      </w:r>
+      <w:r>
+        <w:rPr>
+          <w:rFonts w:ascii="Times New Roman" w:hAnsi="Times New Roman" w:cs="Times New Roman"/>
+          <w:color w:val="222222"/>
+          <w:sz w:val="24"/>
+          <w:szCs w:val="24"/>
+        </w:rPr>
+        <w:lastRenderedPageBreak/>
         <w:br/>
       </w:r>
       <w:r>
@@ -1053,6 +1703,43 @@
       </w:r>
       <w:r>
         <w:rPr>
+          <w:rFonts w:ascii="Arial" w:hAnsi="Arial" w:cs="Arial"/>
+          <w:color w:val="222222"/>
+        </w:rPr>
+        <w:t>&gt;&gt;&gt;</w:t>
+      </w:r>
+      <w:r>
+        <w:rPr>
+          <w:rFonts w:ascii="Arial" w:hAnsi="Arial" w:cs="Arial"/>
+          <w:color w:val="4F81BD" w:themeColor="accent1"/>
+        </w:rPr>
+        <w:t xml:space="preserve">Thank you for your suggestion. </w:t>
+      </w:r>
+      <w:proofErr w:type="gramStart"/>
+      <w:r>
+        <w:rPr>
+          <w:rFonts w:ascii="Arial" w:hAnsi="Arial" w:cs="Arial"/>
+          <w:color w:val="4F81BD" w:themeColor="accent1"/>
+        </w:rPr>
+        <w:t>Actually, we</w:t>
+      </w:r>
+      <w:proofErr w:type="gramEnd"/>
+      <w:r>
+        <w:rPr>
+          <w:rFonts w:ascii="Arial" w:hAnsi="Arial" w:cs="Arial"/>
+          <w:color w:val="4F81BD" w:themeColor="accent1"/>
+        </w:rPr>
+        <w:t xml:space="preserve"> believe we have already included the information on the heterogeneity levels for each data categories that we reported as seen in the figures. The number of studies in each data category is indicated in the parenthesis on the y axis of figure 3,4, and 5. </w:t>
+      </w:r>
+      <w:r>
+        <w:rPr>
+          <w:rFonts w:ascii="Arial" w:hAnsi="Arial" w:cs="Arial"/>
+          <w:color w:val="222222"/>
+        </w:rPr>
+        <w:br/>
+      </w:r>
+      <w:r>
+        <w:rPr>
           <w:rFonts w:ascii="Times New Roman" w:hAnsi="Times New Roman" w:cs="Times New Roman"/>
           <w:color w:val="222222"/>
           <w:sz w:val="24"/>
@@ -1087,7 +1774,29 @@
           <w:szCs w:val="24"/>
           <w:shd w:val="clear" w:color="auto" w:fill="FFFFFF"/>
         </w:rPr>
-        <w:t>When the dataset is split into categories, sample sizes can be quite small and, therefore, results may be strongly influenced by a single or few studies, and they may not reflect general trends. The authors should provide information on the heterogeneity levels (i.e. number of regions and studies covered) within each bin.</w:t>
+        <w:t>When the dataset is split into categories, sample sizes can be quite small and, therefore, results may be strongly influenced by a single or few studies, and they may not reflect general trends. The authors should provide information on the heterogeneity levels (</w:t>
+      </w:r>
+      <w:proofErr w:type="gramStart"/>
+      <w:r>
+        <w:rPr>
+          <w:rFonts w:ascii="Times New Roman" w:hAnsi="Times New Roman" w:cs="Times New Roman"/>
+          <w:color w:val="222222"/>
+          <w:sz w:val="24"/>
+          <w:szCs w:val="24"/>
+          <w:shd w:val="clear" w:color="auto" w:fill="FFFFFF"/>
+        </w:rPr>
+        <w:t>i.e.</w:t>
+      </w:r>
+      <w:proofErr w:type="gramEnd"/>
+      <w:r>
+        <w:rPr>
+          <w:rFonts w:ascii="Times New Roman" w:hAnsi="Times New Roman" w:cs="Times New Roman"/>
+          <w:color w:val="222222"/>
+          <w:sz w:val="24"/>
+          <w:szCs w:val="24"/>
+          <w:shd w:val="clear" w:color="auto" w:fill="FFFFFF"/>
+        </w:rPr>
+        <w:t xml:space="preserve"> number of regions and studies covered) within each bin.</w:t>
       </w:r>
       <w:r>
         <w:rPr>
@@ -1195,8 +1904,8 @@
 </file>
 
 <file path=word/endnotes.xml><?xml version="1.0" encoding="utf-8"?>
-<w:endnotes xmlns:ve="http://schemas.openxmlformats.org/markup-compatibility/2006" xmlns:o="urn:schemas-microsoft-com:office:office" xmlns:r="http://schemas.openxmlformats.org/officeDocument/2006/relationships" xmlns:m="http://schemas.openxmlformats.org/officeDocument/2006/math" xmlns:v="urn:schemas-microsoft-com:vml" xmlns:wp="http://schemas.openxmlformats.org/drawingml/2006/wordprocessingDrawing" xmlns:w10="urn:schemas-microsoft-com:office:word" xmlns:w="http://schemas.openxmlformats.org/wordprocessingml/2006/main" xmlns:wne="http://schemas.microsoft.com/office/word/2006/wordml">
-  <w:endnote w:type="separator" w:id="0">
+<w:endnotes xmlns:wpc="http://schemas.microsoft.com/office/word/2010/wordprocessingCanvas" xmlns:cx="http://schemas.microsoft.com/office/drawing/2014/chartex" xmlns:cx1="http://schemas.microsoft.com/office/drawing/2015/9/8/chartex" xmlns:cx2="http://schemas.microsoft.com/office/drawing/2015/10/21/chartex" xmlns:cx3="http://schemas.microsoft.com/office/drawing/2016/5/9/chartex" xmlns:cx4="http://schemas.microsoft.com/office/drawing/2016/5/10/chartex" xmlns:cx5="http://schemas.microsoft.com/office/drawing/2016/5/11/chartex" xmlns:cx6="http://schemas.microsoft.com/office/drawing/2016/5/12/chartex" xmlns:cx7="http://schemas.microsoft.com/office/drawing/2016/5/13/chartex" xmlns:cx8="http://schemas.microsoft.com/office/drawing/2016/5/14/chartex" xmlns:mc="http://schemas.openxmlformats.org/markup-compatibility/2006" xmlns:aink="http://schemas.microsoft.com/office/drawing/2016/ink" xmlns:am3d="http://schemas.microsoft.com/office/drawing/2017/model3d" xmlns:o="urn:schemas-microsoft-com:office:office" xmlns:r="http://schemas.openxmlformats.org/officeDocument/2006/relationships" xmlns:m="http://schemas.openxmlformats.org/officeDocument/2006/math" xmlns:v="urn:schemas-microsoft-com:vml" xmlns:wp14="http://schemas.microsoft.com/office/word/2010/wordprocessingDrawing" xmlns:wp="http://schemas.openxmlformats.org/drawingml/2006/wordprocessingDrawing" xmlns:w10="urn:schemas-microsoft-com:office:word" xmlns:w="http://schemas.openxmlformats.org/wordprocessingml/2006/main" xmlns:w14="http://schemas.microsoft.com/office/word/2010/wordml" xmlns:w15="http://schemas.microsoft.com/office/word/2012/wordml" xmlns:w16cex="http://schemas.microsoft.com/office/word/2018/wordml/cex" xmlns:w16cid="http://schemas.microsoft.com/office/word/2016/wordml/cid" xmlns:w16="http://schemas.microsoft.com/office/word/2018/wordml" xmlns:w16sdtdh="http://schemas.microsoft.com/office/word/2020/wordml/sdtdatahash" xmlns:w16se="http://schemas.microsoft.com/office/word/2015/wordml/symex" xmlns:wpg="http://schemas.microsoft.com/office/word/2010/wordprocessingGroup" xmlns:wpi="http://schemas.microsoft.com/office/word/2010/wordprocessingInk" xmlns:wne="http://schemas.microsoft.com/office/word/2006/wordml" xmlns:wps="http://schemas.microsoft.com/office/word/2010/wordprocessingShape" mc:Ignorable="w14 w15 w16se w16cid w16 w16cex w16sdtdh wp14">
+  <w:endnote w:type="separator" w:id="-1">
     <w:p>
       <w:pPr>
         <w:spacing w:after="0" w:line="240" w:lineRule="auto"/>
@@ -1206,7 +1915,7 @@
       </w:r>
     </w:p>
   </w:endnote>
-  <w:endnote w:type="continuationSeparator" w:id="1">
+  <w:endnote w:type="continuationSeparator" w:id="0">
     <w:p>
       <w:pPr>
         <w:spacing w:after="0" w:line="240" w:lineRule="auto"/>
@@ -1220,8 +1929,8 @@
 </file>
 
 <file path=word/footnotes.xml><?xml version="1.0" encoding="utf-8"?>
-<w:footnotes xmlns:ve="http://schemas.openxmlformats.org/markup-compatibility/2006" xmlns:o="urn:schemas-microsoft-com:office:office" xmlns:r="http://schemas.openxmlformats.org/officeDocument/2006/relationships" xmlns:m="http://schemas.openxmlformats.org/officeDocument/2006/math" xmlns:v="urn:schemas-microsoft-com:vml" xmlns:wp="http://schemas.openxmlformats.org/drawingml/2006/wordprocessingDrawing" xmlns:w10="urn:schemas-microsoft-com:office:word" xmlns:w="http://schemas.openxmlformats.org/wordprocessingml/2006/main" xmlns:wne="http://schemas.microsoft.com/office/word/2006/wordml">
-  <w:footnote w:type="separator" w:id="0">
+<w:footnotes xmlns:wpc="http://schemas.microsoft.com/office/word/2010/wordprocessingCanvas" xmlns:cx="http://schemas.microsoft.com/office/drawing/2014/chartex" xmlns:cx1="http://schemas.microsoft.com/office/drawing/2015/9/8/chartex" xmlns:cx2="http://schemas.microsoft.com/office/drawing/2015/10/21/chartex" xmlns:cx3="http://schemas.microsoft.com/office/drawing/2016/5/9/chartex" xmlns:cx4="http://schemas.microsoft.com/office/drawing/2016/5/10/chartex" xmlns:cx5="http://schemas.microsoft.com/office/drawing/2016/5/11/chartex" xmlns:cx6="http://schemas.microsoft.com/office/drawing/2016/5/12/chartex" xmlns:cx7="http://schemas.microsoft.com/office/drawing/2016/5/13/chartex" xmlns:cx8="http://schemas.microsoft.com/office/drawing/2016/5/14/chartex" xmlns:mc="http://schemas.openxmlformats.org/markup-compatibility/2006" xmlns:aink="http://schemas.microsoft.com/office/drawing/2016/ink" xmlns:am3d="http://schemas.microsoft.com/office/drawing/2017/model3d" xmlns:o="urn:schemas-microsoft-com:office:office" xmlns:r="http://schemas.openxmlformats.org/officeDocument/2006/relationships" xmlns:m="http://schemas.openxmlformats.org/officeDocument/2006/math" xmlns:v="urn:schemas-microsoft-com:vml" xmlns:wp14="http://schemas.microsoft.com/office/word/2010/wordprocessingDrawing" xmlns:wp="http://schemas.openxmlformats.org/drawingml/2006/wordprocessingDrawing" xmlns:w10="urn:schemas-microsoft-com:office:word" xmlns:w="http://schemas.openxmlformats.org/wordprocessingml/2006/main" xmlns:w14="http://schemas.microsoft.com/office/word/2010/wordml" xmlns:w15="http://schemas.microsoft.com/office/word/2012/wordml" xmlns:w16cex="http://schemas.microsoft.com/office/word/2018/wordml/cex" xmlns:w16cid="http://schemas.microsoft.com/office/word/2016/wordml/cid" xmlns:w16="http://schemas.microsoft.com/office/word/2018/wordml" xmlns:w16sdtdh="http://schemas.microsoft.com/office/word/2020/wordml/sdtdatahash" xmlns:w16se="http://schemas.microsoft.com/office/word/2015/wordml/symex" xmlns:wpg="http://schemas.microsoft.com/office/word/2010/wordprocessingGroup" xmlns:wpi="http://schemas.microsoft.com/office/word/2010/wordprocessingInk" xmlns:wne="http://schemas.microsoft.com/office/word/2006/wordml" xmlns:wps="http://schemas.microsoft.com/office/word/2010/wordprocessingShape" mc:Ignorable="w14 w15 w16se w16cid w16 w16cex w16sdtdh wp14">
+  <w:footnote w:type="separator" w:id="-1">
     <w:p>
       <w:pPr>
         <w:spacing w:after="0" w:line="240" w:lineRule="auto"/>
@@ -1231,7 +1940,7 @@
       </w:r>
     </w:p>
   </w:footnote>
-  <w:footnote w:type="continuationSeparator" w:id="1">
+  <w:footnote w:type="continuationSeparator" w:id="0">
     <w:p>
       <w:pPr>
         <w:spacing w:after="0" w:line="240" w:lineRule="auto"/>
@@ -1245,7 +1954,7 @@
 </file>
 
 <file path=word/styles.xml><?xml version="1.0" encoding="utf-8"?>
-<w:styles xmlns:r="http://schemas.openxmlformats.org/officeDocument/2006/relationships" xmlns:w="http://schemas.openxmlformats.org/wordprocessingml/2006/main">
+<w:styles xmlns:mc="http://schemas.openxmlformats.org/markup-compatibility/2006" xmlns:r="http://schemas.openxmlformats.org/officeDocument/2006/relationships" xmlns:w="http://schemas.openxmlformats.org/wordprocessingml/2006/main" xmlns:w14="http://schemas.microsoft.com/office/word/2010/wordml" xmlns:w15="http://schemas.microsoft.com/office/word/2012/wordml" xmlns:w16cex="http://schemas.microsoft.com/office/word/2018/wordml/cex" xmlns:w16cid="http://schemas.microsoft.com/office/word/2016/wordml/cid" xmlns:w16="http://schemas.microsoft.com/office/word/2018/wordml" xmlns:w16sdtdh="http://schemas.microsoft.com/office/word/2020/wordml/sdtdatahash" xmlns:w16se="http://schemas.microsoft.com/office/word/2015/wordml/symex" mc:Ignorable="w14 w15 w16se w16cid w16 w16cex w16sdtdh">
   <w:docDefaults>
     <w:rPrDefault>
       <w:rPr>
@@ -1261,162 +1970,400 @@
       </w:pPr>
     </w:pPrDefault>
   </w:docDefaults>
-  <w:latentStyles w:defLockedState="0" w:defUIPriority="99" w:defSemiHidden="1" w:defUnhideWhenUsed="1" w:defQFormat="0" w:count="267">
-    <w:lsdException w:name="Normal" w:semiHidden="0" w:uiPriority="0" w:unhideWhenUsed="0" w:qFormat="1"/>
-    <w:lsdException w:name="heading 1" w:semiHidden="0" w:uiPriority="9" w:unhideWhenUsed="0" w:qFormat="1"/>
-    <w:lsdException w:name="heading 2" w:uiPriority="9" w:qFormat="1"/>
-    <w:lsdException w:name="heading 3" w:uiPriority="9" w:qFormat="1"/>
-    <w:lsdException w:name="heading 4" w:uiPriority="9" w:qFormat="1"/>
-    <w:lsdException w:name="heading 5" w:uiPriority="9" w:qFormat="1"/>
-    <w:lsdException w:name="heading 6" w:uiPriority="9" w:qFormat="1"/>
-    <w:lsdException w:name="heading 7" w:uiPriority="9" w:qFormat="1"/>
-    <w:lsdException w:name="heading 8" w:uiPriority="9" w:qFormat="1"/>
-    <w:lsdException w:name="heading 9" w:uiPriority="9" w:qFormat="1"/>
-    <w:lsdException w:name="toc 1" w:uiPriority="39"/>
-    <w:lsdException w:name="toc 2" w:uiPriority="39"/>
-    <w:lsdException w:name="toc 3" w:uiPriority="39"/>
-    <w:lsdException w:name="toc 4" w:uiPriority="39"/>
-    <w:lsdException w:name="toc 5" w:uiPriority="39"/>
-    <w:lsdException w:name="toc 6" w:uiPriority="39"/>
-    <w:lsdException w:name="toc 7" w:uiPriority="39"/>
-    <w:lsdException w:name="toc 8" w:uiPriority="39"/>
-    <w:lsdException w:name="toc 9" w:uiPriority="39"/>
-    <w:lsdException w:name="caption" w:uiPriority="35" w:qFormat="1"/>
-    <w:lsdException w:name="Title" w:semiHidden="0" w:uiPriority="10" w:unhideWhenUsed="0" w:qFormat="1"/>
-    <w:lsdException w:name="Default Paragraph Font" w:uiPriority="1"/>
-    <w:lsdException w:name="Subtitle" w:semiHidden="0" w:uiPriority="11" w:unhideWhenUsed="0" w:qFormat="1"/>
-    <w:lsdException w:name="Strong" w:semiHidden="0" w:uiPriority="22" w:unhideWhenUsed="0" w:qFormat="1"/>
-    <w:lsdException w:name="Emphasis" w:semiHidden="0" w:uiPriority="20" w:unhideWhenUsed="0" w:qFormat="1"/>
-    <w:lsdException w:name="Table Grid" w:semiHidden="0" w:uiPriority="59" w:unhideWhenUsed="0"/>
-    <w:lsdException w:name="Placeholder Text" w:unhideWhenUsed="0"/>
-    <w:lsdException w:name="No Spacing" w:semiHidden="0" w:uiPriority="1" w:unhideWhenUsed="0" w:qFormat="1"/>
-    <w:lsdException w:name="Light Shading" w:semiHidden="0" w:uiPriority="60" w:unhideWhenUsed="0"/>
-    <w:lsdException w:name="Light List" w:semiHidden="0" w:uiPriority="61" w:unhideWhenUsed="0"/>
-    <w:lsdException w:name="Light Grid" w:semiHidden="0" w:uiPriority="62" w:unhideWhenUsed="0"/>
-    <w:lsdException w:name="Medium Shading 1" w:semiHidden="0" w:uiPriority="63" w:unhideWhenUsed="0"/>
-    <w:lsdException w:name="Medium Shading 2" w:semiHidden="0" w:uiPriority="64" w:unhideWhenUsed="0"/>
-    <w:lsdException w:name="Medium List 1" w:semiHidden="0" w:uiPriority="65" w:unhideWhenUsed="0"/>
-    <w:lsdException w:name="Medium List 2" w:semiHidden="0" w:uiPriority="66" w:unhideWhenUsed="0"/>
-    <w:lsdException w:name="Medium Grid 1" w:semiHidden="0" w:uiPriority="67" w:unhideWhenUsed="0"/>
-    <w:lsdException w:name="Medium Grid 2" w:semiHidden="0" w:uiPriority="68" w:unhideWhenUsed="0"/>
-    <w:lsdException w:name="Medium Grid 3" w:semiHidden="0" w:uiPriority="69" w:unhideWhenUsed="0"/>
-    <w:lsdException w:name="Dark List" w:semiHidden="0" w:uiPriority="70" w:unhideWhenUsed="0"/>
-    <w:lsdException w:name="Colorful Shading" w:semiHidden="0" w:uiPriority="71" w:unhideWhenUsed="0"/>
-    <w:lsdException w:name="Colorful List" w:semiHidden="0" w:uiPriority="72" w:unhideWhenUsed="0"/>
-    <w:lsdException w:name="Colorful Grid" w:semiHidden="0" w:uiPriority="73" w:unhideWhenUsed="0"/>
-    <w:lsdException w:name="Light Shading Accent 1" w:semiHidden="0" w:uiPriority="60" w:unhideWhenUsed="0"/>
-    <w:lsdException w:name="Light List Accent 1" w:semiHidden="0" w:uiPriority="61" w:unhideWhenUsed="0"/>
-    <w:lsdException w:name="Light Grid Accent 1" w:semiHidden="0" w:uiPriority="62" w:unhideWhenUsed="0"/>
-    <w:lsdException w:name="Medium Shading 1 Accent 1" w:semiHidden="0" w:uiPriority="63" w:unhideWhenUsed="0"/>
-    <w:lsdException w:name="Medium Shading 2 Accent 1" w:semiHidden="0" w:uiPriority="64" w:unhideWhenUsed="0"/>
-    <w:lsdException w:name="Medium List 1 Accent 1" w:semiHidden="0" w:uiPriority="65" w:unhideWhenUsed="0"/>
-    <w:lsdException w:name="Revision" w:unhideWhenUsed="0"/>
-    <w:lsdException w:name="List Paragraph" w:semiHidden="0" w:uiPriority="34" w:unhideWhenUsed="0" w:qFormat="1"/>
-    <w:lsdException w:name="Quote" w:semiHidden="0" w:uiPriority="29" w:unhideWhenUsed="0" w:qFormat="1"/>
-    <w:lsdException w:name="Intense Quote" w:semiHidden="0" w:uiPriority="30" w:unhideWhenUsed="0" w:qFormat="1"/>
-    <w:lsdException w:name="Medium List 2 Accent 1" w:semiHidden="0" w:uiPriority="66" w:unhideWhenUsed="0"/>
-    <w:lsdException w:name="Medium Grid 1 Accent 1" w:semiHidden="0" w:uiPriority="67" w:unhideWhenUsed="0"/>
-    <w:lsdException w:name="Medium Grid 2 Accent 1" w:semiHidden="0" w:uiPriority="68" w:unhideWhenUsed="0"/>
-    <w:lsdException w:name="Medium Grid 3 Accent 1" w:semiHidden="0" w:uiPriority="69" w:unhideWhenUsed="0"/>
-    <w:lsdException w:name="Dark List Accent 1" w:semiHidden="0" w:uiPriority="70" w:unhideWhenUsed="0"/>
-    <w:lsdException w:name="Colorful Shading Accent 1" w:semiHidden="0" w:uiPriority="71" w:unhideWhenUsed="0"/>
-    <w:lsdException w:name="Colorful List Accent 1" w:semiHidden="0" w:uiPriority="72" w:unhideWhenUsed="0"/>
-    <w:lsdException w:name="Colorful Grid Accent 1" w:semiHidden="0" w:uiPriority="73" w:unhideWhenUsed="0"/>
-    <w:lsdException w:name="Light Shading Accent 2" w:semiHidden="0" w:uiPriority="60" w:unhideWhenUsed="0"/>
-    <w:lsdException w:name="Light List Accent 2" w:semiHidden="0" w:uiPriority="61" w:unhideWhenUsed="0"/>
-    <w:lsdException w:name="Light Grid Accent 2" w:semiHidden="0" w:uiPriority="62" w:unhideWhenUsed="0"/>
-    <w:lsdException w:name="Medium Shading 1 Accent 2" w:semiHidden="0" w:uiPriority="63" w:unhideWhenUsed="0"/>
-    <w:lsdException w:name="Medium Shading 2 Accent 2" w:semiHidden="0" w:uiPriority="64" w:unhideWhenUsed="0"/>
-    <w:lsdException w:name="Medium List 1 Accent 2" w:semiHidden="0" w:uiPriority="65" w:unhideWhenUsed="0"/>
-    <w:lsdException w:name="Medium List 2 Accent 2" w:semiHidden="0" w:uiPriority="66" w:unhideWhenUsed="0"/>
-    <w:lsdException w:name="Medium Grid 1 Accent 2" w:semiHidden="0" w:uiPriority="67" w:unhideWhenUsed="0"/>
-    <w:lsdException w:name="Medium Grid 2 Accent 2" w:semiHidden="0" w:uiPriority="68" w:unhideWhenUsed="0"/>
-    <w:lsdException w:name="Medium Grid 3 Accent 2" w:semiHidden="0" w:uiPriority="69" w:unhideWhenUsed="0"/>
-    <w:lsdException w:name="Dark List Accent 2" w:semiHidden="0" w:uiPriority="70" w:unhideWhenUsed="0"/>
-    <w:lsdException w:name="Colorful Shading Accent 2" w:semiHidden="0" w:uiPriority="71" w:unhideWhenUsed="0"/>
-    <w:lsdException w:name="Colorful List Accent 2" w:semiHidden="0" w:uiPriority="72" w:unhideWhenUsed="0"/>
-    <w:lsdException w:name="Colorful Grid Accent 2" w:semiHidden="0" w:uiPriority="73" w:unhideWhenUsed="0"/>
-    <w:lsdException w:name="Light Shading Accent 3" w:semiHidden="0" w:uiPriority="60" w:unhideWhenUsed="0"/>
-    <w:lsdException w:name="Light List Accent 3" w:semiHidden="0" w:uiPriority="61" w:unhideWhenUsed="0"/>
-    <w:lsdException w:name="Light Grid Accent 3" w:semiHidden="0" w:uiPriority="62" w:unhideWhenUsed="0"/>
-    <w:lsdException w:name="Medium Shading 1 Accent 3" w:semiHidden="0" w:uiPriority="63" w:unhideWhenUsed="0"/>
-    <w:lsdException w:name="Medium Shading 2 Accent 3" w:semiHidden="0" w:uiPriority="64" w:unhideWhenUsed="0"/>
-    <w:lsdException w:name="Medium List 1 Accent 3" w:semiHidden="0" w:uiPriority="65" w:unhideWhenUsed="0"/>
-    <w:lsdException w:name="Medium List 2 Accent 3" w:semiHidden="0" w:uiPriority="66" w:unhideWhenUsed="0"/>
-    <w:lsdException w:name="Medium Grid 1 Accent 3" w:semiHidden="0" w:uiPriority="67" w:unhideWhenUsed="0"/>
-    <w:lsdException w:name="Medium Grid 2 Accent 3" w:semiHidden="0" w:uiPriority="68" w:unhideWhenUsed="0"/>
-    <w:lsdException w:name="Medium Grid 3 Accent 3" w:semiHidden="0" w:uiPriority="69" w:unhideWhenUsed="0"/>
-    <w:lsdException w:name="Dark List Accent 3" w:semiHidden="0" w:uiPriority="70" w:unhideWhenUsed="0"/>
-    <w:lsdException w:name="Colorful Shading Accent 3" w:semiHidden="0" w:uiPriority="71" w:unhideWhenUsed="0"/>
-    <w:lsdException w:name="Colorful List Accent 3" w:semiHidden="0" w:uiPriority="72" w:unhideWhenUsed="0"/>
-    <w:lsdException w:name="Colorful Grid Accent 3" w:semiHidden="0" w:uiPriority="73" w:unhideWhenUsed="0"/>
-    <w:lsdException w:name="Light Shading Accent 4" w:semiHidden="0" w:uiPriority="60" w:unhideWhenUsed="0"/>
-    <w:lsdException w:name="Light List Accent 4" w:semiHidden="0" w:uiPriority="61" w:unhideWhenUsed="0"/>
-    <w:lsdException w:name="Light Grid Accent 4" w:semiHidden="0" w:uiPriority="62" w:unhideWhenUsed="0"/>
-    <w:lsdException w:name="Medium Shading 1 Accent 4" w:semiHidden="0" w:uiPriority="63" w:unhideWhenUsed="0"/>
-    <w:lsdException w:name="Medium Shading 2 Accent 4" w:semiHidden="0" w:uiPriority="64" w:unhideWhenUsed="0"/>
-    <w:lsdException w:name="Medium List 1 Accent 4" w:semiHidden="0" w:uiPriority="65" w:unhideWhenUsed="0"/>
-    <w:lsdException w:name="Medium List 2 Accent 4" w:semiHidden="0" w:uiPriority="66" w:unhideWhenUsed="0"/>
-    <w:lsdException w:name="Medium Grid 1 Accent 4" w:semiHidden="0" w:uiPriority="67" w:unhideWhenUsed="0"/>
-    <w:lsdException w:name="Medium Grid 2 Accent 4" w:semiHidden="0" w:uiPriority="68" w:unhideWhenUsed="0"/>
-    <w:lsdException w:name="Medium Grid 3 Accent 4" w:semiHidden="0" w:uiPriority="69" w:unhideWhenUsed="0"/>
-    <w:lsdException w:name="Dark List Accent 4" w:semiHidden="0" w:uiPriority="70" w:unhideWhenUsed="0"/>
-    <w:lsdException w:name="Colorful Shading Accent 4" w:semiHidden="0" w:uiPriority="71" w:unhideWhenUsed="0"/>
-    <w:lsdException w:name="Colorful List Accent 4" w:semiHidden="0" w:uiPriority="72" w:unhideWhenUsed="0"/>
-    <w:lsdException w:name="Colorful Grid Accent 4" w:semiHidden="0" w:uiPriority="73" w:unhideWhenUsed="0"/>
-    <w:lsdException w:name="Light Shading Accent 5" w:semiHidden="0" w:uiPriority="60" w:unhideWhenUsed="0"/>
-    <w:lsdException w:name="Light List Accent 5" w:semiHidden="0" w:uiPriority="61" w:unhideWhenUsed="0"/>
-    <w:lsdException w:name="Light Grid Accent 5" w:semiHidden="0" w:uiPriority="62" w:unhideWhenUsed="0"/>
-    <w:lsdException w:name="Medium Shading 1 Accent 5" w:semiHidden="0" w:uiPriority="63" w:unhideWhenUsed="0"/>
-    <w:lsdException w:name="Medium Shading 2 Accent 5" w:semiHidden="0" w:uiPriority="64" w:unhideWhenUsed="0"/>
-    <w:lsdException w:name="Medium List 1 Accent 5" w:semiHidden="0" w:uiPriority="65" w:unhideWhenUsed="0"/>
-    <w:lsdException w:name="Medium List 2 Accent 5" w:semiHidden="0" w:uiPriority="66" w:unhideWhenUsed="0"/>
-    <w:lsdException w:name="Medium Grid 1 Accent 5" w:semiHidden="0" w:uiPriority="67" w:unhideWhenUsed="0"/>
-    <w:lsdException w:name="Medium Grid 2 Accent 5" w:semiHidden="0" w:uiPriority="68" w:unhideWhenUsed="0"/>
-    <w:lsdException w:name="Medium Grid 3 Accent 5" w:semiHidden="0" w:uiPriority="69" w:unhideWhenUsed="0"/>
-    <w:lsdException w:name="Dark List Accent 5" w:semiHidden="0" w:uiPriority="70" w:unhideWhenUsed="0"/>
-    <w:lsdException w:name="Colorful Shading Accent 5" w:semiHidden="0" w:uiPriority="71" w:unhideWhenUsed="0"/>
-    <w:lsdException w:name="Colorful List Accent 5" w:semiHidden="0" w:uiPriority="72" w:unhideWhenUsed="0"/>
-    <w:lsdException w:name="Colorful Grid Accent 5" w:semiHidden="0" w:uiPriority="73" w:unhideWhenUsed="0"/>
-    <w:lsdException w:name="Light Shading Accent 6" w:semiHidden="0" w:uiPriority="60" w:unhideWhenUsed="0"/>
-    <w:lsdException w:name="Light List Accent 6" w:semiHidden="0" w:uiPriority="61" w:unhideWhenUsed="0"/>
-    <w:lsdException w:name="Light Grid Accent 6" w:semiHidden="0" w:uiPriority="62" w:unhideWhenUsed="0"/>
-    <w:lsdException w:name="Medium Shading 1 Accent 6" w:semiHidden="0" w:uiPriority="63" w:unhideWhenUsed="0"/>
-    <w:lsdException w:name="Medium Shading 2 Accent 6" w:semiHidden="0" w:uiPriority="64" w:unhideWhenUsed="0"/>
-    <w:lsdException w:name="Medium List 1 Accent 6" w:semiHidden="0" w:uiPriority="65" w:unhideWhenUsed="0"/>
-    <w:lsdException w:name="Medium List 2 Accent 6" w:semiHidden="0" w:uiPriority="66" w:unhideWhenUsed="0"/>
-    <w:lsdException w:name="Medium Grid 1 Accent 6" w:semiHidden="0" w:uiPriority="67" w:unhideWhenUsed="0"/>
-    <w:lsdException w:name="Medium Grid 2 Accent 6" w:semiHidden="0" w:uiPriority="68" w:unhideWhenUsed="0"/>
-    <w:lsdException w:name="Medium Grid 3 Accent 6" w:semiHidden="0" w:uiPriority="69" w:unhideWhenUsed="0"/>
-    <w:lsdException w:name="Dark List Accent 6" w:semiHidden="0" w:uiPriority="70" w:unhideWhenUsed="0"/>
-    <w:lsdException w:name="Colorful Shading Accent 6" w:semiHidden="0" w:uiPriority="71" w:unhideWhenUsed="0"/>
-    <w:lsdException w:name="Colorful List Accent 6" w:semiHidden="0" w:uiPriority="72" w:unhideWhenUsed="0"/>
-    <w:lsdException w:name="Colorful Grid Accent 6" w:semiHidden="0" w:uiPriority="73" w:unhideWhenUsed="0"/>
-    <w:lsdException w:name="Subtle Emphasis" w:semiHidden="0" w:uiPriority="19" w:unhideWhenUsed="0" w:qFormat="1"/>
-    <w:lsdException w:name="Intense Emphasis" w:semiHidden="0" w:uiPriority="21" w:unhideWhenUsed="0" w:qFormat="1"/>
-    <w:lsdException w:name="Subtle Reference" w:semiHidden="0" w:uiPriority="31" w:unhideWhenUsed="0" w:qFormat="1"/>
-    <w:lsdException w:name="Intense Reference" w:semiHidden="0" w:uiPriority="32" w:unhideWhenUsed="0" w:qFormat="1"/>
-    <w:lsdException w:name="Book Title" w:semiHidden="0" w:uiPriority="33" w:unhideWhenUsed="0" w:qFormat="1"/>
-    <w:lsdException w:name="Bibliography" w:uiPriority="37"/>
-    <w:lsdException w:name="TOC Heading" w:uiPriority="39" w:qFormat="1"/>
+  <w:latentStyles w:defLockedState="0" w:defUIPriority="99" w:defSemiHidden="0" w:defUnhideWhenUsed="0" w:defQFormat="0" w:count="376">
+    <w:lsdException w:name="Normal" w:uiPriority="0" w:qFormat="1"/>
+    <w:lsdException w:name="heading 1" w:uiPriority="9" w:qFormat="1"/>
+    <w:lsdException w:name="heading 2" w:semiHidden="1" w:uiPriority="9" w:unhideWhenUsed="1" w:qFormat="1"/>
+    <w:lsdException w:name="heading 3" w:semiHidden="1" w:uiPriority="9" w:unhideWhenUsed="1" w:qFormat="1"/>
+    <w:lsdException w:name="heading 4" w:semiHidden="1" w:uiPriority="9" w:unhideWhenUsed="1" w:qFormat="1"/>
+    <w:lsdException w:name="heading 5" w:semiHidden="1" w:uiPriority="9" w:unhideWhenUsed="1" w:qFormat="1"/>
+    <w:lsdException w:name="heading 6" w:semiHidden="1" w:uiPriority="9" w:unhideWhenUsed="1" w:qFormat="1"/>
+    <w:lsdException w:name="heading 7" w:semiHidden="1" w:uiPriority="9" w:unhideWhenUsed="1" w:qFormat="1"/>
+    <w:lsdException w:name="heading 8" w:semiHidden="1" w:uiPriority="9" w:unhideWhenUsed="1" w:qFormat="1"/>
+    <w:lsdException w:name="heading 9" w:semiHidden="1" w:uiPriority="9" w:unhideWhenUsed="1" w:qFormat="1"/>
+    <w:lsdException w:name="index 1" w:semiHidden="1" w:unhideWhenUsed="1"/>
+    <w:lsdException w:name="index 2" w:semiHidden="1" w:unhideWhenUsed="1"/>
+    <w:lsdException w:name="index 3" w:semiHidden="1" w:unhideWhenUsed="1"/>
+    <w:lsdException w:name="index 4" w:semiHidden="1" w:unhideWhenUsed="1"/>
+    <w:lsdException w:name="index 5" w:semiHidden="1" w:unhideWhenUsed="1"/>
+    <w:lsdException w:name="index 6" w:semiHidden="1" w:unhideWhenUsed="1"/>
+    <w:lsdException w:name="index 7" w:semiHidden="1" w:unhideWhenUsed="1"/>
+    <w:lsdException w:name="index 8" w:semiHidden="1" w:unhideWhenUsed="1"/>
+    <w:lsdException w:name="index 9" w:semiHidden="1" w:unhideWhenUsed="1"/>
+    <w:lsdException w:name="toc 1" w:semiHidden="1" w:uiPriority="39" w:unhideWhenUsed="1"/>
+    <w:lsdException w:name="toc 2" w:semiHidden="1" w:uiPriority="39" w:unhideWhenUsed="1"/>
+    <w:lsdException w:name="toc 3" w:semiHidden="1" w:uiPriority="39" w:unhideWhenUsed="1"/>
+    <w:lsdException w:name="toc 4" w:semiHidden="1" w:uiPriority="39" w:unhideWhenUsed="1"/>
+    <w:lsdException w:name="toc 5" w:semiHidden="1" w:uiPriority="39" w:unhideWhenUsed="1"/>
+    <w:lsdException w:name="toc 6" w:semiHidden="1" w:uiPriority="39" w:unhideWhenUsed="1"/>
+    <w:lsdException w:name="toc 7" w:semiHidden="1" w:uiPriority="39" w:unhideWhenUsed="1"/>
+    <w:lsdException w:name="toc 8" w:semiHidden="1" w:uiPriority="39" w:unhideWhenUsed="1"/>
+    <w:lsdException w:name="toc 9" w:semiHidden="1" w:uiPriority="39" w:unhideWhenUsed="1"/>
+    <w:lsdException w:name="Normal Indent" w:semiHidden="1" w:unhideWhenUsed="1"/>
+    <w:lsdException w:name="footnote text" w:semiHidden="1" w:unhideWhenUsed="1"/>
+    <w:lsdException w:name="annotation text" w:semiHidden="1" w:unhideWhenUsed="1"/>
+    <w:lsdException w:name="header" w:semiHidden="1" w:unhideWhenUsed="1"/>
+    <w:lsdException w:name="footer" w:semiHidden="1" w:unhideWhenUsed="1"/>
+    <w:lsdException w:name="index heading" w:semiHidden="1" w:unhideWhenUsed="1"/>
+    <w:lsdException w:name="caption" w:semiHidden="1" w:uiPriority="35" w:unhideWhenUsed="1" w:qFormat="1"/>
+    <w:lsdException w:name="table of figures" w:semiHidden="1" w:unhideWhenUsed="1"/>
+    <w:lsdException w:name="envelope address" w:semiHidden="1" w:unhideWhenUsed="1"/>
+    <w:lsdException w:name="envelope return" w:semiHidden="1" w:unhideWhenUsed="1"/>
+    <w:lsdException w:name="footnote reference" w:semiHidden="1" w:unhideWhenUsed="1"/>
+    <w:lsdException w:name="annotation reference" w:semiHidden="1" w:unhideWhenUsed="1"/>
+    <w:lsdException w:name="line number" w:semiHidden="1" w:unhideWhenUsed="1"/>
+    <w:lsdException w:name="page number" w:semiHidden="1" w:unhideWhenUsed="1"/>
+    <w:lsdException w:name="endnote reference" w:semiHidden="1" w:unhideWhenUsed="1"/>
+    <w:lsdException w:name="endnote text" w:semiHidden="1" w:unhideWhenUsed="1"/>
+    <w:lsdException w:name="table of authorities" w:semiHidden="1" w:unhideWhenUsed="1"/>
+    <w:lsdException w:name="macro" w:semiHidden="1" w:unhideWhenUsed="1"/>
+    <w:lsdException w:name="toa heading" w:semiHidden="1" w:unhideWhenUsed="1"/>
+    <w:lsdException w:name="List" w:semiHidden="1" w:unhideWhenUsed="1"/>
+    <w:lsdException w:name="List Bullet" w:semiHidden="1" w:unhideWhenUsed="1"/>
+    <w:lsdException w:name="List Number" w:semiHidden="1" w:unhideWhenUsed="1"/>
+    <w:lsdException w:name="List 2" w:semiHidden="1" w:unhideWhenUsed="1"/>
+    <w:lsdException w:name="List 3" w:semiHidden="1" w:unhideWhenUsed="1"/>
+    <w:lsdException w:name="List 4" w:semiHidden="1" w:unhideWhenUsed="1"/>
+    <w:lsdException w:name="List 5" w:semiHidden="1" w:unhideWhenUsed="1"/>
+    <w:lsdException w:name="List Bullet 2" w:semiHidden="1" w:unhideWhenUsed="1"/>
+    <w:lsdException w:name="List Bullet 3" w:semiHidden="1" w:unhideWhenUsed="1"/>
+    <w:lsdException w:name="List Bullet 4" w:semiHidden="1" w:unhideWhenUsed="1"/>
+    <w:lsdException w:name="List Bullet 5" w:semiHidden="1" w:unhideWhenUsed="1"/>
+    <w:lsdException w:name="List Number 2" w:semiHidden="1" w:unhideWhenUsed="1"/>
+    <w:lsdException w:name="List Number 3" w:semiHidden="1" w:unhideWhenUsed="1"/>
+    <w:lsdException w:name="List Number 4" w:semiHidden="1" w:unhideWhenUsed="1"/>
+    <w:lsdException w:name="List Number 5" w:semiHidden="1" w:unhideWhenUsed="1"/>
+    <w:lsdException w:name="Title" w:uiPriority="10" w:qFormat="1"/>
+    <w:lsdException w:name="Closing" w:semiHidden="1" w:unhideWhenUsed="1"/>
+    <w:lsdException w:name="Signature" w:semiHidden="1" w:unhideWhenUsed="1"/>
+    <w:lsdException w:name="Default Paragraph Font" w:semiHidden="1" w:uiPriority="1" w:unhideWhenUsed="1"/>
+    <w:lsdException w:name="Body Text" w:semiHidden="1" w:unhideWhenUsed="1"/>
+    <w:lsdException w:name="Body Text Indent" w:semiHidden="1" w:unhideWhenUsed="1"/>
+    <w:lsdException w:name="List Continue" w:semiHidden="1" w:unhideWhenUsed="1"/>
+    <w:lsdException w:name="List Continue 2" w:semiHidden="1" w:unhideWhenUsed="1"/>
+    <w:lsdException w:name="List Continue 3" w:semiHidden="1" w:unhideWhenUsed="1"/>
+    <w:lsdException w:name="List Continue 4" w:semiHidden="1" w:unhideWhenUsed="1"/>
+    <w:lsdException w:name="List Continue 5" w:semiHidden="1" w:unhideWhenUsed="1"/>
+    <w:lsdException w:name="Message Header" w:semiHidden="1" w:unhideWhenUsed="1"/>
+    <w:lsdException w:name="Subtitle" w:uiPriority="11" w:qFormat="1"/>
+    <w:lsdException w:name="Salutation" w:semiHidden="1" w:unhideWhenUsed="1"/>
+    <w:lsdException w:name="Date" w:semiHidden="1" w:unhideWhenUsed="1"/>
+    <w:lsdException w:name="Body Text First Indent" w:semiHidden="1" w:unhideWhenUsed="1"/>
+    <w:lsdException w:name="Body Text First Indent 2" w:semiHidden="1" w:unhideWhenUsed="1"/>
+    <w:lsdException w:name="Note Heading" w:semiHidden="1" w:unhideWhenUsed="1"/>
+    <w:lsdException w:name="Body Text 2" w:semiHidden="1" w:unhideWhenUsed="1"/>
+    <w:lsdException w:name="Body Text 3" w:semiHidden="1" w:unhideWhenUsed="1"/>
+    <w:lsdException w:name="Body Text Indent 2" w:semiHidden="1" w:unhideWhenUsed="1"/>
+    <w:lsdException w:name="Body Text Indent 3" w:semiHidden="1" w:unhideWhenUsed="1"/>
+    <w:lsdException w:name="Block Text" w:semiHidden="1" w:unhideWhenUsed="1"/>
+    <w:lsdException w:name="Hyperlink" w:semiHidden="1" w:unhideWhenUsed="1"/>
+    <w:lsdException w:name="FollowedHyperlink" w:semiHidden="1" w:unhideWhenUsed="1"/>
+    <w:lsdException w:name="Strong" w:uiPriority="22" w:qFormat="1"/>
+    <w:lsdException w:name="Emphasis" w:uiPriority="20" w:qFormat="1"/>
+    <w:lsdException w:name="Document Map" w:semiHidden="1" w:unhideWhenUsed="1"/>
+    <w:lsdException w:name="Plain Text" w:semiHidden="1" w:unhideWhenUsed="1"/>
+    <w:lsdException w:name="E-mail Signature" w:semiHidden="1" w:unhideWhenUsed="1"/>
+    <w:lsdException w:name="HTML Top of Form" w:semiHidden="1" w:unhideWhenUsed="1"/>
+    <w:lsdException w:name="HTML Bottom of Form" w:semiHidden="1" w:unhideWhenUsed="1"/>
+    <w:lsdException w:name="Normal (Web)" w:semiHidden="1" w:unhideWhenUsed="1"/>
+    <w:lsdException w:name="HTML Acronym" w:semiHidden="1" w:unhideWhenUsed="1"/>
+    <w:lsdException w:name="HTML Address" w:semiHidden="1" w:unhideWhenUsed="1"/>
+    <w:lsdException w:name="HTML Cite" w:semiHidden="1" w:unhideWhenUsed="1"/>
+    <w:lsdException w:name="HTML Code" w:semiHidden="1" w:unhideWhenUsed="1"/>
+    <w:lsdException w:name="HTML Definition" w:semiHidden="1" w:unhideWhenUsed="1"/>
+    <w:lsdException w:name="HTML Keyboard" w:semiHidden="1" w:unhideWhenUsed="1"/>
+    <w:lsdException w:name="HTML Preformatted" w:semiHidden="1" w:unhideWhenUsed="1"/>
+    <w:lsdException w:name="HTML Sample" w:semiHidden="1" w:unhideWhenUsed="1"/>
+    <w:lsdException w:name="HTML Typewriter" w:semiHidden="1" w:unhideWhenUsed="1"/>
+    <w:lsdException w:name="HTML Variable" w:semiHidden="1" w:unhideWhenUsed="1"/>
+    <w:lsdException w:name="Normal Table" w:semiHidden="1" w:unhideWhenUsed="1"/>
+    <w:lsdException w:name="annotation subject" w:semiHidden="1" w:unhideWhenUsed="1"/>
+    <w:lsdException w:name="No List" w:semiHidden="1" w:unhideWhenUsed="1"/>
+    <w:lsdException w:name="Outline List 1" w:semiHidden="1" w:unhideWhenUsed="1"/>
+    <w:lsdException w:name="Outline List 2" w:semiHidden="1" w:unhideWhenUsed="1"/>
+    <w:lsdException w:name="Outline List 3" w:semiHidden="1" w:unhideWhenUsed="1"/>
+    <w:lsdException w:name="Table Simple 1" w:semiHidden="1" w:unhideWhenUsed="1"/>
+    <w:lsdException w:name="Table Simple 2" w:semiHidden="1" w:unhideWhenUsed="1"/>
+    <w:lsdException w:name="Table Simple 3" w:semiHidden="1" w:unhideWhenUsed="1"/>
+    <w:lsdException w:name="Table Classic 1" w:semiHidden="1" w:unhideWhenUsed="1"/>
+    <w:lsdException w:name="Table Classic 2" w:semiHidden="1" w:unhideWhenUsed="1"/>
+    <w:lsdException w:name="Table Classic 3" w:semiHidden="1" w:unhideWhenUsed="1"/>
+    <w:lsdException w:name="Table Classic 4" w:semiHidden="1" w:unhideWhenUsed="1"/>
+    <w:lsdException w:name="Table Colorful 1" w:semiHidden="1" w:unhideWhenUsed="1"/>
+    <w:lsdException w:name="Table Colorful 2" w:semiHidden="1" w:unhideWhenUsed="1"/>
+    <w:lsdException w:name="Table Colorful 3" w:semiHidden="1" w:unhideWhenUsed="1"/>
+    <w:lsdException w:name="Table Columns 1" w:semiHidden="1" w:unhideWhenUsed="1"/>
+    <w:lsdException w:name="Table Columns 2" w:semiHidden="1" w:unhideWhenUsed="1"/>
+    <w:lsdException w:name="Table Columns 3" w:semiHidden="1" w:unhideWhenUsed="1"/>
+    <w:lsdException w:name="Table Columns 4" w:semiHidden="1" w:unhideWhenUsed="1"/>
+    <w:lsdException w:name="Table Columns 5" w:semiHidden="1" w:unhideWhenUsed="1"/>
+    <w:lsdException w:name="Table Grid 1" w:semiHidden="1" w:unhideWhenUsed="1"/>
+    <w:lsdException w:name="Table Grid 2" w:semiHidden="1" w:unhideWhenUsed="1"/>
+    <w:lsdException w:name="Table Grid 3" w:semiHidden="1" w:unhideWhenUsed="1"/>
+    <w:lsdException w:name="Table Grid 4" w:semiHidden="1" w:unhideWhenUsed="1"/>
+    <w:lsdException w:name="Table Grid 5" w:semiHidden="1" w:unhideWhenUsed="1"/>
+    <w:lsdException w:name="Table Grid 6" w:semiHidden="1" w:unhideWhenUsed="1"/>
+    <w:lsdException w:name="Table Grid 7" w:semiHidden="1" w:unhideWhenUsed="1"/>
+    <w:lsdException w:name="Table Grid 8" w:semiHidden="1" w:unhideWhenUsed="1"/>
+    <w:lsdException w:name="Table List 1" w:semiHidden="1" w:unhideWhenUsed="1"/>
+    <w:lsdException w:name="Table List 2" w:semiHidden="1" w:unhideWhenUsed="1"/>
+    <w:lsdException w:name="Table List 3" w:semiHidden="1" w:unhideWhenUsed="1"/>
+    <w:lsdException w:name="Table List 4" w:semiHidden="1" w:unhideWhenUsed="1"/>
+    <w:lsdException w:name="Table List 5" w:semiHidden="1" w:unhideWhenUsed="1"/>
+    <w:lsdException w:name="Table List 6" w:semiHidden="1" w:unhideWhenUsed="1"/>
+    <w:lsdException w:name="Table List 7" w:semiHidden="1" w:unhideWhenUsed="1"/>
+    <w:lsdException w:name="Table List 8" w:semiHidden="1" w:unhideWhenUsed="1"/>
+    <w:lsdException w:name="Table 3D effects 1" w:semiHidden="1" w:unhideWhenUsed="1"/>
+    <w:lsdException w:name="Table 3D effects 2" w:semiHidden="1" w:unhideWhenUsed="1"/>
+    <w:lsdException w:name="Table 3D effects 3" w:semiHidden="1" w:unhideWhenUsed="1"/>
+    <w:lsdException w:name="Table Contemporary" w:semiHidden="1" w:unhideWhenUsed="1"/>
+    <w:lsdException w:name="Table Elegant" w:semiHidden="1" w:unhideWhenUsed="1"/>
+    <w:lsdException w:name="Table Professional" w:semiHidden="1" w:unhideWhenUsed="1"/>
+    <w:lsdException w:name="Table Subtle 1" w:semiHidden="1" w:unhideWhenUsed="1"/>
+    <w:lsdException w:name="Table Subtle 2" w:semiHidden="1" w:unhideWhenUsed="1"/>
+    <w:lsdException w:name="Table Web 1" w:semiHidden="1" w:unhideWhenUsed="1"/>
+    <w:lsdException w:name="Table Web 2" w:semiHidden="1" w:unhideWhenUsed="1"/>
+    <w:lsdException w:name="Table Web 3" w:semiHidden="1" w:unhideWhenUsed="1"/>
+    <w:lsdException w:name="Balloon Text" w:semiHidden="1" w:unhideWhenUsed="1"/>
+    <w:lsdException w:name="Table Grid" w:semiHidden="1" w:uiPriority="59" w:unhideWhenUsed="1"/>
+    <w:lsdException w:name="Table Theme" w:semiHidden="1" w:unhideWhenUsed="1"/>
+    <w:lsdException w:name="Placeholder Text" w:semiHidden="1"/>
+    <w:lsdException w:name="No Spacing" w:uiPriority="1" w:qFormat="1"/>
+    <w:lsdException w:name="Light Shading" w:uiPriority="60"/>
+    <w:lsdException w:name="Light List" w:uiPriority="61"/>
+    <w:lsdException w:name="Light Grid" w:uiPriority="62"/>
+    <w:lsdException w:name="Medium Shading 1" w:uiPriority="63"/>
+    <w:lsdException w:name="Medium Shading 2" w:uiPriority="64"/>
+    <w:lsdException w:name="Medium List 1" w:uiPriority="65"/>
+    <w:lsdException w:name="Medium List 2" w:uiPriority="66"/>
+    <w:lsdException w:name="Medium Grid 1" w:uiPriority="67"/>
+    <w:lsdException w:name="Medium Grid 2" w:uiPriority="68"/>
+    <w:lsdException w:name="Medium Grid 3" w:uiPriority="69"/>
+    <w:lsdException w:name="Dark List" w:uiPriority="70"/>
+    <w:lsdException w:name="Colorful Shading" w:uiPriority="71"/>
+    <w:lsdException w:name="Colorful List" w:uiPriority="72"/>
+    <w:lsdException w:name="Colorful Grid" w:uiPriority="73"/>
+    <w:lsdException w:name="Light Shading Accent 1" w:uiPriority="60"/>
+    <w:lsdException w:name="Light List Accent 1" w:uiPriority="61"/>
+    <w:lsdException w:name="Light Grid Accent 1" w:uiPriority="62"/>
+    <w:lsdException w:name="Medium Shading 1 Accent 1" w:uiPriority="63"/>
+    <w:lsdException w:name="Medium Shading 2 Accent 1" w:uiPriority="64"/>
+    <w:lsdException w:name="Medium List 1 Accent 1" w:uiPriority="65"/>
+    <w:lsdException w:name="Revision" w:semiHidden="1"/>
+    <w:lsdException w:name="List Paragraph" w:uiPriority="34" w:qFormat="1"/>
+    <w:lsdException w:name="Quote" w:uiPriority="29" w:qFormat="1"/>
+    <w:lsdException w:name="Intense Quote" w:uiPriority="30" w:qFormat="1"/>
+    <w:lsdException w:name="Medium List 2 Accent 1" w:uiPriority="66"/>
+    <w:lsdException w:name="Medium Grid 1 Accent 1" w:uiPriority="67"/>
+    <w:lsdException w:name="Medium Grid 2 Accent 1" w:uiPriority="68"/>
+    <w:lsdException w:name="Medium Grid 3 Accent 1" w:uiPriority="69"/>
+    <w:lsdException w:name="Dark List Accent 1" w:uiPriority="70"/>
+    <w:lsdException w:name="Colorful Shading Accent 1" w:uiPriority="71"/>
+    <w:lsdException w:name="Colorful List Accent 1" w:uiPriority="72"/>
+    <w:lsdException w:name="Colorful Grid Accent 1" w:uiPriority="73"/>
+    <w:lsdException w:name="Light Shading Accent 2" w:uiPriority="60"/>
+    <w:lsdException w:name="Light List Accent 2" w:uiPriority="61"/>
+    <w:lsdException w:name="Light Grid Accent 2" w:uiPriority="62"/>
+    <w:lsdException w:name="Medium Shading 1 Accent 2" w:uiPriority="63"/>
+    <w:lsdException w:name="Medium Shading 2 Accent 2" w:uiPriority="64"/>
+    <w:lsdException w:name="Medium List 1 Accent 2" w:uiPriority="65"/>
+    <w:lsdException w:name="Medium List 2 Accent 2" w:uiPriority="66"/>
+    <w:lsdException w:name="Medium Grid 1 Accent 2" w:uiPriority="67"/>
+    <w:lsdException w:name="Medium Grid 2 Accent 2" w:uiPriority="68"/>
+    <w:lsdException w:name="Medium Grid 3 Accent 2" w:uiPriority="69"/>
+    <w:lsdException w:name="Dark List Accent 2" w:uiPriority="70"/>
+    <w:lsdException w:name="Colorful Shading Accent 2" w:uiPriority="71"/>
+    <w:lsdException w:name="Colorful List Accent 2" w:uiPriority="72"/>
+    <w:lsdException w:name="Colorful Grid Accent 2" w:uiPriority="73"/>
+    <w:lsdException w:name="Light Shading Accent 3" w:uiPriority="60"/>
+    <w:lsdException w:name="Light List Accent 3" w:uiPriority="61"/>
+    <w:lsdException w:name="Light Grid Accent 3" w:uiPriority="62"/>
+    <w:lsdException w:name="Medium Shading 1 Accent 3" w:uiPriority="63"/>
+    <w:lsdException w:name="Medium Shading 2 Accent 3" w:uiPriority="64"/>
+    <w:lsdException w:name="Medium List 1 Accent 3" w:uiPriority="65"/>
+    <w:lsdException w:name="Medium List 2 Accent 3" w:uiPriority="66"/>
+    <w:lsdException w:name="Medium Grid 1 Accent 3" w:uiPriority="67"/>
+    <w:lsdException w:name="Medium Grid 2 Accent 3" w:uiPriority="68"/>
+    <w:lsdException w:name="Medium Grid 3 Accent 3" w:uiPriority="69"/>
+    <w:lsdException w:name="Dark List Accent 3" w:uiPriority="70"/>
+    <w:lsdException w:name="Colorful Shading Accent 3" w:uiPriority="71"/>
+    <w:lsdException w:name="Colorful List Accent 3" w:uiPriority="72"/>
+    <w:lsdException w:name="Colorful Grid Accent 3" w:uiPriority="73"/>
+    <w:lsdException w:name="Light Shading Accent 4" w:uiPriority="60"/>
+    <w:lsdException w:name="Light List Accent 4" w:uiPriority="61"/>
+    <w:lsdException w:name="Light Grid Accent 4" w:uiPriority="62"/>
+    <w:lsdException w:name="Medium Shading 1 Accent 4" w:uiPriority="63"/>
+    <w:lsdException w:name="Medium Shading 2 Accent 4" w:uiPriority="64"/>
+    <w:lsdException w:name="Medium List 1 Accent 4" w:uiPriority="65"/>
+    <w:lsdException w:name="Medium List 2 Accent 4" w:uiPriority="66"/>
+    <w:lsdException w:name="Medium Grid 1 Accent 4" w:uiPriority="67"/>
+    <w:lsdException w:name="Medium Grid 2 Accent 4" w:uiPriority="68"/>
+    <w:lsdException w:name="Medium Grid 3 Accent 4" w:uiPriority="69"/>
+    <w:lsdException w:name="Dark List Accent 4" w:uiPriority="70"/>
+    <w:lsdException w:name="Colorful Shading Accent 4" w:uiPriority="71"/>
+    <w:lsdException w:name="Colorful List Accent 4" w:uiPriority="72"/>
+    <w:lsdException w:name="Colorful Grid Accent 4" w:uiPriority="73"/>
+    <w:lsdException w:name="Light Shading Accent 5" w:uiPriority="60"/>
+    <w:lsdException w:name="Light List Accent 5" w:uiPriority="61"/>
+    <w:lsdException w:name="Light Grid Accent 5" w:uiPriority="62"/>
+    <w:lsdException w:name="Medium Shading 1 Accent 5" w:uiPriority="63"/>
+    <w:lsdException w:name="Medium Shading 2 Accent 5" w:uiPriority="64"/>
+    <w:lsdException w:name="Medium List 1 Accent 5" w:uiPriority="65"/>
+    <w:lsdException w:name="Medium List 2 Accent 5" w:uiPriority="66"/>
+    <w:lsdException w:name="Medium Grid 1 Accent 5" w:uiPriority="67"/>
+    <w:lsdException w:name="Medium Grid 2 Accent 5" w:uiPriority="68"/>
+    <w:lsdException w:name="Medium Grid 3 Accent 5" w:uiPriority="69"/>
+    <w:lsdException w:name="Dark List Accent 5" w:uiPriority="70"/>
+    <w:lsdException w:name="Colorful Shading Accent 5" w:uiPriority="71"/>
+    <w:lsdException w:name="Colorful List Accent 5" w:uiPriority="72"/>
+    <w:lsdException w:name="Colorful Grid Accent 5" w:uiPriority="73"/>
+    <w:lsdException w:name="Light Shading Accent 6" w:uiPriority="60"/>
+    <w:lsdException w:name="Light List Accent 6" w:uiPriority="61"/>
+    <w:lsdException w:name="Light Grid Accent 6" w:uiPriority="62"/>
+    <w:lsdException w:name="Medium Shading 1 Accent 6" w:uiPriority="63"/>
+    <w:lsdException w:name="Medium Shading 2 Accent 6" w:uiPriority="64"/>
+    <w:lsdException w:name="Medium List 1 Accent 6" w:uiPriority="65"/>
+    <w:lsdException w:name="Medium List 2 Accent 6" w:uiPriority="66"/>
+    <w:lsdException w:name="Medium Grid 1 Accent 6" w:uiPriority="67"/>
+    <w:lsdException w:name="Medium Grid 2 Accent 6" w:uiPriority="68"/>
+    <w:lsdException w:name="Medium Grid 3 Accent 6" w:uiPriority="69"/>
+    <w:lsdException w:name="Dark List Accent 6" w:uiPriority="70"/>
+    <w:lsdException w:name="Colorful Shading Accent 6" w:uiPriority="71"/>
+    <w:lsdException w:name="Colorful List Accent 6" w:uiPriority="72"/>
+    <w:lsdException w:name="Colorful Grid Accent 6" w:uiPriority="73"/>
+    <w:lsdException w:name="Subtle Emphasis" w:uiPriority="19" w:qFormat="1"/>
+    <w:lsdException w:name="Intense Emphasis" w:uiPriority="21" w:qFormat="1"/>
+    <w:lsdException w:name="Subtle Reference" w:uiPriority="31" w:qFormat="1"/>
+    <w:lsdException w:name="Intense Reference" w:uiPriority="32" w:qFormat="1"/>
+    <w:lsdException w:name="Book Title" w:uiPriority="33" w:qFormat="1"/>
+    <w:lsdException w:name="Bibliography" w:semiHidden="1" w:uiPriority="37" w:unhideWhenUsed="1"/>
+    <w:lsdException w:name="TOC Heading" w:semiHidden="1" w:uiPriority="39" w:unhideWhenUsed="1" w:qFormat="1"/>
+    <w:lsdException w:name="Plain Table 1" w:uiPriority="41"/>
+    <w:lsdException w:name="Plain Table 2" w:uiPriority="42"/>
+    <w:lsdException w:name="Plain Table 3" w:uiPriority="43"/>
+    <w:lsdException w:name="Plain Table 4" w:uiPriority="44"/>
+    <w:lsdException w:name="Plain Table 5" w:uiPriority="45"/>
+    <w:lsdException w:name="Grid Table Light" w:uiPriority="40"/>
+    <w:lsdException w:name="Grid Table 1 Light" w:uiPriority="46"/>
+    <w:lsdException w:name="Grid Table 2" w:uiPriority="47"/>
+    <w:lsdException w:name="Grid Table 3" w:uiPriority="48"/>
+    <w:lsdException w:name="Grid Table 4" w:uiPriority="49"/>
+    <w:lsdException w:name="Grid Table 5 Dark" w:uiPriority="50"/>
+    <w:lsdException w:name="Grid Table 6 Colorful" w:uiPriority="51"/>
+    <w:lsdException w:name="Grid Table 7 Colorful" w:uiPriority="52"/>
+    <w:lsdException w:name="Grid Table 1 Light Accent 1" w:uiPriority="46"/>
+    <w:lsdException w:name="Grid Table 2 Accent 1" w:uiPriority="47"/>
+    <w:lsdException w:name="Grid Table 3 Accent 1" w:uiPriority="48"/>
+    <w:lsdException w:name="Grid Table 4 Accent 1" w:uiPriority="49"/>
+    <w:lsdException w:name="Grid Table 5 Dark Accent 1" w:uiPriority="50"/>
+    <w:lsdException w:name="Grid Table 6 Colorful Accent 1" w:uiPriority="51"/>
+    <w:lsdException w:name="Grid Table 7 Colorful Accent 1" w:uiPriority="52"/>
+    <w:lsdException w:name="Grid Table 1 Light Accent 2" w:uiPriority="46"/>
+    <w:lsdException w:name="Grid Table 2 Accent 2" w:uiPriority="47"/>
+    <w:lsdException w:name="Grid Table 3 Accent 2" w:uiPriority="48"/>
+    <w:lsdException w:name="Grid Table 4 Accent 2" w:uiPriority="49"/>
+    <w:lsdException w:name="Grid Table 5 Dark Accent 2" w:uiPriority="50"/>
+    <w:lsdException w:name="Grid Table 6 Colorful Accent 2" w:uiPriority="51"/>
+    <w:lsdException w:name="Grid Table 7 Colorful Accent 2" w:uiPriority="52"/>
+    <w:lsdException w:name="Grid Table 1 Light Accent 3" w:uiPriority="46"/>
+    <w:lsdException w:name="Grid Table 2 Accent 3" w:uiPriority="47"/>
+    <w:lsdException w:name="Grid Table 3 Accent 3" w:uiPriority="48"/>
+    <w:lsdException w:name="Grid Table 4 Accent 3" w:uiPriority="49"/>
+    <w:lsdException w:name="Grid Table 5 Dark Accent 3" w:uiPriority="50"/>
+    <w:lsdException w:name="Grid Table 6 Colorful Accent 3" w:uiPriority="51"/>
+    <w:lsdException w:name="Grid Table 7 Colorful Accent 3" w:uiPriority="52"/>
+    <w:lsdException w:name="Grid Table 1 Light Accent 4" w:uiPriority="46"/>
+    <w:lsdException w:name="Grid Table 2 Accent 4" w:uiPriority="47"/>
+    <w:lsdException w:name="Grid Table 3 Accent 4" w:uiPriority="48"/>
+    <w:lsdException w:name="Grid Table 4 Accent 4" w:uiPriority="49"/>
+    <w:lsdException w:name="Grid Table 5 Dark Accent 4" w:uiPriority="50"/>
+    <w:lsdException w:name="Grid Table 6 Colorful Accent 4" w:uiPriority="51"/>
+    <w:lsdException w:name="Grid Table 7 Colorful Accent 4" w:uiPriority="52"/>
+    <w:lsdException w:name="Grid Table 1 Light Accent 5" w:uiPriority="46"/>
+    <w:lsdException w:name="Grid Table 2 Accent 5" w:uiPriority="47"/>
+    <w:lsdException w:name="Grid Table 3 Accent 5" w:uiPriority="48"/>
+    <w:lsdException w:name="Grid Table 4 Accent 5" w:uiPriority="49"/>
+    <w:lsdException w:name="Grid Table 5 Dark Accent 5" w:uiPriority="50"/>
+    <w:lsdException w:name="Grid Table 6 Colorful Accent 5" w:uiPriority="51"/>
+    <w:lsdException w:name="Grid Table 7 Colorful Accent 5" w:uiPriority="52"/>
+    <w:lsdException w:name="Grid Table 1 Light Accent 6" w:uiPriority="46"/>
+    <w:lsdException w:name="Grid Table 2 Accent 6" w:uiPriority="47"/>
+    <w:lsdException w:name="Grid Table 3 Accent 6" w:uiPriority="48"/>
+    <w:lsdException w:name="Grid Table 4 Accent 6" w:uiPriority="49"/>
+    <w:lsdException w:name="Grid Table 5 Dark Accent 6" w:uiPriority="50"/>
+    <w:lsdException w:name="Grid Table 6 Colorful Accent 6" w:uiPriority="51"/>
+    <w:lsdException w:name="Grid Table 7 Colorful Accent 6" w:uiPriority="52"/>
+    <w:lsdException w:name="List Table 1 Light" w:uiPriority="46"/>
+    <w:lsdException w:name="List Table 2" w:uiPriority="47"/>
+    <w:lsdException w:name="List Table 3" w:uiPriority="48"/>
+    <w:lsdException w:name="List Table 4" w:uiPriority="49"/>
+    <w:lsdException w:name="List Table 5 Dark" w:uiPriority="50"/>
+    <w:lsdException w:name="List Table 6 Colorful" w:uiPriority="51"/>
+    <w:lsdException w:name="List Table 7 Colorful" w:uiPriority="52"/>
+    <w:lsdException w:name="List Table 1 Light Accent 1" w:uiPriority="46"/>
+    <w:lsdException w:name="List Table 2 Accent 1" w:uiPriority="47"/>
+    <w:lsdException w:name="List Table 3 Accent 1" w:uiPriority="48"/>
+    <w:lsdException w:name="List Table 4 Accent 1" w:uiPriority="49"/>
+    <w:lsdException w:name="List Table 5 Dark Accent 1" w:uiPriority="50"/>
+    <w:lsdException w:name="List Table 6 Colorful Accent 1" w:uiPriority="51"/>
+    <w:lsdException w:name="List Table 7 Colorful Accent 1" w:uiPriority="52"/>
+    <w:lsdException w:name="List Table 1 Light Accent 2" w:uiPriority="46"/>
+    <w:lsdException w:name="List Table 2 Accent 2" w:uiPriority="47"/>
+    <w:lsdException w:name="List Table 3 Accent 2" w:uiPriority="48"/>
+    <w:lsdException w:name="List Table 4 Accent 2" w:uiPriority="49"/>
+    <w:lsdException w:name="List Table 5 Dark Accent 2" w:uiPriority="50"/>
+    <w:lsdException w:name="List Table 6 Colorful Accent 2" w:uiPriority="51"/>
+    <w:lsdException w:name="List Table 7 Colorful Accent 2" w:uiPriority="52"/>
+    <w:lsdException w:name="List Table 1 Light Accent 3" w:uiPriority="46"/>
+    <w:lsdException w:name="List Table 2 Accent 3" w:uiPriority="47"/>
+    <w:lsdException w:name="List Table 3 Accent 3" w:uiPriority="48"/>
+    <w:lsdException w:name="List Table 4 Accent 3" w:uiPriority="49"/>
+    <w:lsdException w:name="List Table 5 Dark Accent 3" w:uiPriority="50"/>
+    <w:lsdException w:name="List Table 6 Colorful Accent 3" w:uiPriority="51"/>
+    <w:lsdException w:name="List Table 7 Colorful Accent 3" w:uiPriority="52"/>
+    <w:lsdException w:name="List Table 1 Light Accent 4" w:uiPriority="46"/>
+    <w:lsdException w:name="List Table 2 Accent 4" w:uiPriority="47"/>
+    <w:lsdException w:name="List Table 3 Accent 4" w:uiPriority="48"/>
+    <w:lsdException w:name="List Table 4 Accent 4" w:uiPriority="49"/>
+    <w:lsdException w:name="List Table 5 Dark Accent 4" w:uiPriority="50"/>
+    <w:lsdException w:name="List Table 6 Colorful Accent 4" w:uiPriority="51"/>
+    <w:lsdException w:name="List Table 7 Colorful Accent 4" w:uiPriority="52"/>
+    <w:lsdException w:name="List Table 1 Light Accent 5" w:uiPriority="46"/>
+    <w:lsdException w:name="List Table 2 Accent 5" w:uiPriority="47"/>
+    <w:lsdException w:name="List Table 3 Accent 5" w:uiPriority="48"/>
+    <w:lsdException w:name="List Table 4 Accent 5" w:uiPriority="49"/>
+    <w:lsdException w:name="List Table 5 Dark Accent 5" w:uiPriority="50"/>
+    <w:lsdException w:name="List Table 6 Colorful Accent 5" w:uiPriority="51"/>
+    <w:lsdException w:name="List Table 7 Colorful Accent 5" w:uiPriority="52"/>
+    <w:lsdException w:name="List Table 1 Light Accent 6" w:uiPriority="46"/>
+    <w:lsdException w:name="List Table 2 Accent 6" w:uiPriority="47"/>
+    <w:lsdException w:name="List Table 3 Accent 6" w:uiPriority="48"/>
+    <w:lsdException w:name="List Table 4 Accent 6" w:uiPriority="49"/>
+    <w:lsdException w:name="List Table 5 Dark Accent 6" w:uiPriority="50"/>
+    <w:lsdException w:name="List Table 6 Colorful Accent 6" w:uiPriority="51"/>
+    <w:lsdException w:name="List Table 7 Colorful Accent 6" w:uiPriority="52"/>
+    <w:lsdException w:name="Mention" w:semiHidden="1" w:unhideWhenUsed="1"/>
+    <w:lsdException w:name="Smart Hyperlink" w:semiHidden="1" w:unhideWhenUsed="1"/>
+    <w:lsdException w:name="Hashtag" w:semiHidden="1" w:unhideWhenUsed="1"/>
+    <w:lsdException w:name="Unresolved Mention" w:semiHidden="1" w:unhideWhenUsed="1"/>
+    <w:lsdException w:name="Smart Link" w:semiHidden="1" w:unhideWhenUsed="1"/>
   </w:latentStyles>
-  <w:style w:type="paragraph" w:default="1" w:styleId="a">
+  <w:style w:type="paragraph" w:default="1" w:styleId="Normal">
     <w:name w:val="Normal"/>
     <w:qFormat/>
     <w:rsid w:val="00863832"/>
   </w:style>
-  <w:style w:type="character" w:default="1" w:styleId="a0">
+  <w:style w:type="character" w:default="1" w:styleId="DefaultParagraphFont">
     <w:name w:val="Default Paragraph Font"/>
     <w:uiPriority w:val="1"/>
     <w:semiHidden/>
     <w:unhideWhenUsed/>
   </w:style>
-  <w:style w:type="table" w:default="1" w:styleId="a1">
+  <w:style w:type="table" w:default="1" w:styleId="TableNormal">
     <w:name w:val="Normal Table"/>
     <w:uiPriority w:val="99"/>
     <w:semiHidden/>
     <w:unhideWhenUsed/>
-    <w:qFormat/>
     <w:tblPr>
       <w:tblInd w:w="0" w:type="dxa"/>
       <w:tblCellMar>
@@ -1427,18 +2374,17 @@
       </w:tblCellMar>
     </w:tblPr>
   </w:style>
-  <w:style w:type="numbering" w:default="1" w:styleId="a2">
+  <w:style w:type="numbering" w:default="1" w:styleId="NoList">
     <w:name w:val="No List"/>
     <w:uiPriority w:val="99"/>
     <w:semiHidden/>
     <w:unhideWhenUsed/>
   </w:style>
-  <w:style w:type="paragraph" w:styleId="a3">
+  <w:style w:type="paragraph" w:styleId="Header">
     <w:name w:val="header"/>
-    <w:basedOn w:val="a"/>
-    <w:link w:val="Char"/>
+    <w:basedOn w:val="Normal"/>
+    <w:link w:val="HeaderChar"/>
     <w:uiPriority w:val="99"/>
-    <w:semiHidden/>
     <w:unhideWhenUsed/>
     <w:rsid w:val="008428B6"/>
     <w:pPr>
@@ -1449,20 +2395,18 @@
       <w:spacing w:after="0" w:line="240" w:lineRule="auto"/>
     </w:pPr>
   </w:style>
-  <w:style w:type="character" w:customStyle="1" w:styleId="Char">
-    <w:name w:val="页眉 Char"/>
-    <w:basedOn w:val="a0"/>
-    <w:link w:val="a3"/>
+  <w:style w:type="character" w:customStyle="1" w:styleId="HeaderChar">
+    <w:name w:val="Header Char"/>
+    <w:basedOn w:val="DefaultParagraphFont"/>
+    <w:link w:val="Header"/>
     <w:uiPriority w:val="99"/>
-    <w:semiHidden/>
     <w:rsid w:val="008428B6"/>
   </w:style>
-  <w:style w:type="paragraph" w:styleId="a4">
+  <w:style w:type="paragraph" w:styleId="Footer">
     <w:name w:val="footer"/>
-    <w:basedOn w:val="a"/>
-    <w:link w:val="Char0"/>
+    <w:basedOn w:val="Normal"/>
+    <w:link w:val="FooterChar"/>
     <w:uiPriority w:val="99"/>
-    <w:semiHidden/>
     <w:unhideWhenUsed/>
     <w:rsid w:val="008428B6"/>
     <w:pPr>
@@ -1473,17 +2417,16 @@
       <w:spacing w:after="0" w:line="240" w:lineRule="auto"/>
     </w:pPr>
   </w:style>
-  <w:style w:type="character" w:customStyle="1" w:styleId="Char0">
-    <w:name w:val="页脚 Char"/>
-    <w:basedOn w:val="a0"/>
-    <w:link w:val="a4"/>
+  <w:style w:type="character" w:customStyle="1" w:styleId="FooterChar">
+    <w:name w:val="Footer Char"/>
+    <w:basedOn w:val="DefaultParagraphFont"/>
+    <w:link w:val="Footer"/>
     <w:uiPriority w:val="99"/>
-    <w:semiHidden/>
     <w:rsid w:val="008428B6"/>
   </w:style>
-  <w:style w:type="character" w:styleId="a5">
+  <w:style w:type="character" w:styleId="Hyperlink">
     <w:name w:val="Hyperlink"/>
-    <w:basedOn w:val="a0"/>
+    <w:basedOn w:val="DefaultParagraphFont"/>
     <w:uiPriority w:val="99"/>
     <w:semiHidden/>
     <w:unhideWhenUsed/>

</xml_diff>